<commit_message>
PO Ready tobe developed
</commit_message>
<xml_diff>
--- a/Docs/SRS.SI.AMS.SPL - Purchase Order.docx
+++ b/Docs/SRS.SI.AMS.SPL - Purchase Order.docx
@@ -321,132 +321,6 @@
     </w:p>
     <w:p>
       <w:pPr>
-        <w:pStyle w:val="ListParagraph"/>
-        <w:numPr>
-          <w:ilvl w:val="0"/>
-          <w:numId w:val="6"/>
-        </w:numPr>
-        <w:ind w:left="851" w:hanging="284"/>
-        <w:jc w:val="left"/>
-      </w:pPr>
-      <w:r>
-        <w:t>Input PO Revisi</w:t>
-      </w:r>
-    </w:p>
-    <w:p>
-      <w:pPr>
-        <w:pStyle w:val="ListParagraph"/>
-        <w:numPr>
-          <w:ilvl w:val="0"/>
-          <w:numId w:val="6"/>
-        </w:numPr>
-        <w:ind w:left="851" w:hanging="284"/>
-        <w:jc w:val="left"/>
-      </w:pPr>
-      <w:r>
-        <w:t>Input PO Bonus</w:t>
-      </w:r>
-    </w:p>
-    <w:p>
-      <w:pPr>
-        <w:pStyle w:val="ListParagraph"/>
-        <w:numPr>
-          <w:ilvl w:val="0"/>
-          <w:numId w:val="6"/>
-        </w:numPr>
-        <w:ind w:left="851" w:hanging="284"/>
-        <w:jc w:val="left"/>
-      </w:pPr>
-      <w:r>
-        <w:t xml:space="preserve">Laporan </w:t>
-      </w:r>
-      <w:r>
-        <w:t>–</w:t>
-      </w:r>
-      <w:r>
-        <w:t xml:space="preserve"> laporan</w:t>
-      </w:r>
-    </w:p>
-    <w:p>
-      <w:pPr>
-        <w:pStyle w:val="ListParagraph"/>
-        <w:numPr>
-          <w:ilvl w:val="0"/>
-          <w:numId w:val="25"/>
-        </w:numPr>
-        <w:jc w:val="left"/>
-      </w:pPr>
-      <w:r>
-        <w:t>Listing PO by Status</w:t>
-      </w:r>
-    </w:p>
-    <w:p>
-      <w:pPr>
-        <w:pStyle w:val="ListParagraph"/>
-        <w:numPr>
-          <w:ilvl w:val="0"/>
-          <w:numId w:val="25"/>
-        </w:numPr>
-        <w:jc w:val="left"/>
-      </w:pPr>
-      <w:r>
-        <w:t>Listing PO by Merchandise</w:t>
-      </w:r>
-    </w:p>
-    <w:p>
-      <w:pPr>
-        <w:pStyle w:val="ListParagraph"/>
-        <w:numPr>
-          <w:ilvl w:val="0"/>
-          <w:numId w:val="25"/>
-        </w:numPr>
-        <w:jc w:val="left"/>
-      </w:pPr>
-      <w:r>
-        <w:t>Recapitulation Purchase Order</w:t>
-      </w:r>
-    </w:p>
-    <w:p>
-      <w:pPr>
-        <w:pStyle w:val="ListParagraph"/>
-        <w:numPr>
-          <w:ilvl w:val="0"/>
-          <w:numId w:val="25"/>
-        </w:numPr>
-        <w:jc w:val="left"/>
-      </w:pPr>
-      <w:r>
-        <w:t>Barang Order vs Barang Receive</w:t>
-      </w:r>
-    </w:p>
-    <w:p>
-      <w:pPr>
-        <w:pStyle w:val="ListParagraph"/>
-        <w:numPr>
-          <w:ilvl w:val="0"/>
-          <w:numId w:val="25"/>
-        </w:numPr>
-        <w:jc w:val="left"/>
-      </w:pPr>
-      <w:r>
-        <w:t>Undelivered/Incompltede PO/SPPB</w:t>
-      </w:r>
-    </w:p>
-    <w:p>
-      <w:pPr>
-        <w:pStyle w:val="ListParagraph"/>
-        <w:numPr>
-          <w:ilvl w:val="0"/>
-          <w:numId w:val="25"/>
-        </w:numPr>
-        <w:jc w:val="left"/>
-      </w:pPr>
-      <w:r>
-        <w:t>History PO</w:t>
-      </w:r>
-    </w:p>
-    <w:p>
-      <w:pPr>
         <w:pStyle w:val="Heading2"/>
       </w:pPr>
       <w:r>
@@ -540,14 +414,14 @@
         <w:jc w:val="left"/>
       </w:pPr>
       <w:r>
-        <w:t>Disc 1</w:t>
-      </w:r>
-      <w:r>
-        <w:tab/>
-      </w:r>
-      <w:r>
-        <w:tab/>
-        <w:t>: Diskon 1, persen</w:t>
+        <w:t>PPN</w:t>
+      </w:r>
+      <w:r>
+        <w:tab/>
+      </w:r>
+      <w:r>
+        <w:tab/>
+        <w:t>:Pajak Pertambahan Nilai</w:t>
       </w:r>
     </w:p>
     <w:p>
@@ -561,93 +435,25 @@
         <w:jc w:val="left"/>
       </w:pPr>
       <w:r>
-        <w:t>Disc 2</w:t>
-      </w:r>
-      <w:r>
-        <w:tab/>
-      </w:r>
-      <w:r>
-        <w:tab/>
-        <w:t>: Diskon 2, persen</w:t>
+        <w:t>PPNBM</w:t>
+      </w:r>
+      <w:r>
+        <w:tab/>
+        <w:t>: Pajak Pertambahan Nilai Barang Mewah</w:t>
       </w:r>
     </w:p>
     <w:p>
       <w:pPr>
         <w:pStyle w:val="ListParagraph"/>
-        <w:numPr>
-          <w:ilvl w:val="0"/>
-          <w:numId w:val="7"/>
-        </w:numPr>
-        <w:ind w:left="851" w:hanging="284"/>
+        <w:ind w:left="851"/>
         <w:jc w:val="left"/>
       </w:pPr>
-      <w:r>
-        <w:t>Disc 3</w:t>
-      </w:r>
-      <w:r>
-        <w:tab/>
-      </w:r>
-      <w:r>
-        <w:tab/>
-        <w:t>: Diskon 3, rupiah</w:t>
-      </w:r>
-    </w:p>
-    <w:p>
-      <w:pPr>
-        <w:pStyle w:val="ListParagraph"/>
-        <w:numPr>
-          <w:ilvl w:val="0"/>
-          <w:numId w:val="7"/>
-        </w:numPr>
-        <w:ind w:left="851" w:hanging="284"/>
-        <w:jc w:val="left"/>
-      </w:pPr>
-      <w:r>
-        <w:t>PPN</w:t>
-      </w:r>
-      <w:r>
-        <w:tab/>
-      </w:r>
-      <w:r>
-        <w:tab/>
-        <w:t>:Pajak Pertambahan Nilai</w:t>
-      </w:r>
-    </w:p>
-    <w:p>
-      <w:pPr>
-        <w:pStyle w:val="ListParagraph"/>
-        <w:numPr>
-          <w:ilvl w:val="0"/>
-          <w:numId w:val="7"/>
-        </w:numPr>
-        <w:ind w:left="851" w:hanging="284"/>
-        <w:jc w:val="left"/>
-      </w:pPr>
-      <w:r>
-        <w:t>PPNBM</w:t>
-      </w:r>
-      <w:r>
-        <w:tab/>
-        <w:t>: Pajak Pertambahan Nilai Barang Mewah</w:t>
-      </w:r>
-    </w:p>
-    <w:p>
-      <w:pPr>
-        <w:pStyle w:val="ListParagraph"/>
-        <w:numPr>
-          <w:ilvl w:val="0"/>
-          <w:numId w:val="7"/>
-        </w:numPr>
-        <w:ind w:left="851" w:hanging="284"/>
-        <w:jc w:val="left"/>
-      </w:pPr>
     </w:p>
     <w:p>
       <w:pPr>
         <w:pStyle w:val="Heading2"/>
       </w:pPr>
       <w:r>
-        <w:lastRenderedPageBreak/>
         <w:t>References (Referensi)</w:t>
       </w:r>
     </w:p>
@@ -846,6 +652,7 @@
         <w:t>/Class Object Model</w:t>
       </w:r>
     </w:p>
+    <w:p/>
     <w:p>
       <w:pPr>
         <w:pStyle w:val="AfterHeading3"/>
@@ -857,8 +664,8 @@
         </w:rPr>
         <w:drawing>
           <wp:inline distT="0" distB="0" distL="0" distR="0">
-            <wp:extent cx="6657975" cy="5000625"/>
-            <wp:effectExtent l="19050" t="0" r="9525" b="0"/>
+            <wp:extent cx="5524500" cy="4149303"/>
+            <wp:effectExtent l="19050" t="0" r="0" b="0"/>
             <wp:docPr id="2" name="Picture 1"/>
             <wp:cNvGraphicFramePr>
               <a:graphicFrameLocks xmlns:a="http://schemas.openxmlformats.org/drawingml/2006/main" noChangeAspect="1"/>
@@ -882,7 +689,7 @@
                   <pic:spPr bwMode="auto">
                     <a:xfrm>
                       <a:off x="0" y="0"/>
-                      <a:ext cx="6657975" cy="5000625"/>
+                      <a:ext cx="5524500" cy="4149303"/>
                     </a:xfrm>
                     <a:prstGeom prst="rect">
                       <a:avLst/>
@@ -1053,15 +860,43 @@
     </w:p>
     <w:p>
       <w:pPr>
-        <w:pStyle w:val="AfterHeading3"/>
-      </w:pPr>
-      <w:r>
-        <w:t>Browse SO</w:t>
-      </w:r>
-    </w:p>
-    <w:p>
-      <w:pPr>
-        <w:pStyle w:val="AfterHeading3"/>
+        <w:pStyle w:val="Heading4"/>
+        <w:numPr>
+          <w:ilvl w:val="3"/>
+          <w:numId w:val="31"/>
+        </w:numPr>
+        <w:ind w:hanging="324"/>
+        <w:rPr>
+          <w:b/>
+          <w:i w:val="0"/>
+          <w:color w:val="auto"/>
+        </w:rPr>
+      </w:pPr>
+      <w:r>
+        <w:rPr>
+          <w:b/>
+          <w:i w:val="0"/>
+          <w:color w:val="auto"/>
+        </w:rPr>
+        <w:t>Generate PO berdasarkan SO</w:t>
+      </w:r>
+    </w:p>
+    <w:p>
+      <w:pPr>
+        <w:pStyle w:val="Heading4"/>
+        <w:numPr>
+          <w:ilvl w:val="3"/>
+          <w:numId w:val="31"/>
+        </w:numPr>
+      </w:pPr>
+      <w:r>
+        <w:t>as</w:t>
+      </w:r>
+    </w:p>
+    <w:p/>
+    <w:p>
+      <w:pPr>
+        <w:ind w:left="1170"/>
       </w:pPr>
       <w:r>
         <w:rPr>
@@ -1071,7 +906,7 @@
           <wp:inline distT="0" distB="0" distL="0" distR="0">
             <wp:extent cx="5229225" cy="3533775"/>
             <wp:effectExtent l="19050" t="0" r="9525" b="0"/>
-            <wp:docPr id="7" name="Picture 2"/>
+            <wp:docPr id="13" name="Picture 2"/>
             <wp:cNvGraphicFramePr>
               <a:graphicFrameLocks xmlns:a="http://schemas.openxmlformats.org/drawingml/2006/main" noChangeAspect="1"/>
             </wp:cNvGraphicFramePr>
@@ -1116,6 +951,11 @@
     </w:p>
     <w:p>
       <w:pPr>
+        <w:ind w:left="1170"/>
+      </w:pPr>
+    </w:p>
+    <w:p>
+      <w:pPr>
         <w:pStyle w:val="ListParagraph"/>
         <w:numPr>
           <w:ilvl w:val="0"/>
@@ -1131,12 +971,7 @@
       </w:r>
       <w:r>
         <w:tab/>
-      </w:r>
-      <w:r>
-        <w:t xml:space="preserve">: </w:t>
-      </w:r>
-      <w:r>
-        <w:t xml:space="preserve">Nomor SO, diambil dengan cara memilih melalui LookUp </w:t>
+        <w:t xml:space="preserve">: Nomor SO, diambil dengan cara memilih melalui LookUp </w:t>
       </w:r>
       <w:r>
         <w:rPr>
@@ -1146,7 +981,7 @@
           <wp:inline distT="0" distB="0" distL="0" distR="0">
             <wp:extent cx="552450" cy="257175"/>
             <wp:effectExtent l="19050" t="0" r="0" b="0"/>
-            <wp:docPr id="8" name="Picture 3"/>
+            <wp:docPr id="14" name="Picture 3"/>
             <wp:cNvGraphicFramePr>
               <a:graphicFrameLocks xmlns:a="http://schemas.openxmlformats.org/drawingml/2006/main" noChangeAspect="1"/>
             </wp:cNvGraphicFramePr>
@@ -1212,10 +1047,7 @@
       </w:r>
       <w:r>
         <w:tab/>
-        <w:t xml:space="preserve">: </w:t>
-      </w:r>
-      <w:r>
-        <w:t>Tanggal SO, read only, otomatis terisi jika nomor SO diisi</w:t>
+        <w:t>: Tanggal SO, read only, otomatis terisi jika nomor SO diisi</w:t>
       </w:r>
     </w:p>
     <w:p>
@@ -1238,10 +1070,7 @@
       </w:r>
       <w:r>
         <w:tab/>
-        <w:t xml:space="preserve">: </w:t>
-      </w:r>
-      <w:r>
-        <w:t>Supplier, Opsional, Jika diisi maka PO yangdigenerate hanya PO atas Supplier tersebut</w:t>
+        <w:t>: Supplier, Opsional, Jika diisi maka PO yangdigenerate hanya PO atas Supplier tersebut</w:t>
       </w:r>
     </w:p>
     <w:p>
@@ -1258,10 +1087,7 @@
       </w:r>
       <w:r>
         <w:tab/>
-        <w:t xml:space="preserve">: </w:t>
-      </w:r>
-      <w:r>
-        <w:t>Tanggal PO, Dipilih, Default tanggal sekarangs</w:t>
+        <w:t>: Tanggal PO, Dipilih, Default tanggal sekarangs</w:t>
       </w:r>
     </w:p>
     <w:p>
@@ -1277,11 +1103,12 @@
         <w:rPr>
           <w:noProof/>
         </w:rPr>
+        <w:lastRenderedPageBreak/>
         <w:drawing>
           <wp:inline distT="0" distB="0" distL="0" distR="0">
             <wp:extent cx="1076325" cy="238125"/>
             <wp:effectExtent l="19050" t="0" r="9525" b="0"/>
-            <wp:docPr id="11" name="Picture 4"/>
+            <wp:docPr id="15" name="Picture 4"/>
             <wp:cNvGraphicFramePr>
               <a:graphicFrameLocks xmlns:a="http://schemas.openxmlformats.org/drawingml/2006/main" noChangeAspect="1"/>
             </wp:cNvGraphicFramePr>
@@ -1328,12 +1155,7 @@
       </w:r>
       <w:r>
         <w:tab/>
-      </w:r>
-      <w:r>
-        <w:t xml:space="preserve">: </w:t>
-      </w:r>
-      <w:r>
-        <w:t>Tombol untuk memproses PO berdasarkan SO dan atau Supplier</w:t>
+        <w:t>: Tombol untuk memproses PO berdasarkan SO dan atau Supplier</w:t>
       </w:r>
     </w:p>
     <w:p>
@@ -1374,12 +1196,11 @@
         <w:rPr>
           <w:noProof/>
         </w:rPr>
-        <w:lastRenderedPageBreak/>
         <w:drawing>
           <wp:inline distT="0" distB="0" distL="0" distR="0">
             <wp:extent cx="1114425" cy="304800"/>
             <wp:effectExtent l="19050" t="0" r="9525" b="0"/>
-            <wp:docPr id="12" name="Picture 5"/>
+            <wp:docPr id="16" name="Picture 5"/>
             <wp:cNvGraphicFramePr>
               <a:graphicFrameLocks xmlns:a="http://schemas.openxmlformats.org/drawingml/2006/main" noChangeAspect="1"/>
             </wp:cNvGraphicFramePr>
@@ -1426,487 +1247,25 @@
       </w:r>
       <w:r>
         <w:tab/>
-        <w:t xml:space="preserve">: </w:t>
-      </w:r>
-      <w:r>
-        <w:t>Tombol untuk melihat hasil hasil generate PO berdasarkan SO dan atau Supplier terpilih</w:t>
-      </w:r>
-    </w:p>
-    <w:p>
-      <w:pPr>
-        <w:pStyle w:val="ListParagraph"/>
-        <w:numPr>
-          <w:ilvl w:val="0"/>
-          <w:numId w:val="16"/>
-        </w:numPr>
-        <w:ind w:left="1560"/>
-        <w:jc w:val="left"/>
-      </w:pPr>
-      <w:r>
-        <w:t>Petunjuk Pengisian Property</w:t>
-      </w:r>
-      <w:r>
-        <w:t xml:space="preserve"> PO</w:t>
-      </w:r>
-    </w:p>
-    <w:p>
-      <w:pPr>
-        <w:pStyle w:val="ListParagraph"/>
-        <w:numPr>
-          <w:ilvl w:val="0"/>
-          <w:numId w:val="27"/>
-        </w:numPr>
-        <w:jc w:val="left"/>
-      </w:pPr>
-      <w:r>
-        <w:t>PO_COLIE</w:t>
-      </w:r>
-      <w:r>
-        <w:tab/>
-      </w:r>
-      <w:r>
-        <w:tab/>
-        <w:t>: Jml All Qty di PO Item walaupun beda satuan</w:t>
-      </w:r>
-    </w:p>
-    <w:p>
-      <w:pPr>
-        <w:pStyle w:val="ListParagraph"/>
-        <w:numPr>
-          <w:ilvl w:val="0"/>
-          <w:numId w:val="27"/>
-        </w:numPr>
-        <w:jc w:val="left"/>
-      </w:pPr>
-      <w:r>
-        <w:t>PO_DATE</w:t>
-      </w:r>
-      <w:r>
-        <w:tab/>
-      </w:r>
-      <w:r>
-        <w:tab/>
-      </w:r>
-      <w:r>
-        <w:tab/>
-        <w:t>: Tgl PO</w:t>
-      </w:r>
-    </w:p>
-    <w:p>
-      <w:pPr>
-        <w:pStyle w:val="ListParagraph"/>
-        <w:numPr>
-          <w:ilvl w:val="0"/>
-          <w:numId w:val="27"/>
-        </w:numPr>
-        <w:jc w:val="left"/>
-      </w:pPr>
-      <w:r>
-        <w:t>PO_DELIVER_DATE</w:t>
-      </w:r>
-      <w:r>
-        <w:tab/>
-        <w:t>: Diisi Tgl PO, Diupdate ketika proses pengiriman PO</w:t>
-      </w:r>
-    </w:p>
-    <w:p>
-      <w:pPr>
-        <w:pStyle w:val="ListParagraph"/>
-        <w:numPr>
-          <w:ilvl w:val="0"/>
-          <w:numId w:val="27"/>
-        </w:numPr>
-        <w:jc w:val="left"/>
-      </w:pPr>
-      <w:r>
-        <w:t>PO_DESCRIPTION</w:t>
-      </w:r>
-      <w:r>
-        <w:tab/>
-      </w:r>
-      <w:r>
-        <w:t xml:space="preserve">: </w:t>
-      </w:r>
-      <w:r>
-        <w:t>Keterangan PO</w:t>
-      </w:r>
-    </w:p>
-    <w:p>
-      <w:pPr>
-        <w:pStyle w:val="ListParagraph"/>
-        <w:numPr>
-          <w:ilvl w:val="0"/>
-          <w:numId w:val="27"/>
-        </w:numPr>
-        <w:jc w:val="left"/>
-      </w:pPr>
-      <w:r>
-        <w:t>PO_DESC_PRINT</w:t>
-      </w:r>
-      <w:r>
-        <w:tab/>
-      </w:r>
-      <w:r>
-        <w:tab/>
-      </w:r>
-      <w:r>
-        <w:t xml:space="preserve">: </w:t>
-      </w:r>
-      <w:r>
-        <w:t>Jika PO degenerate by sistem maka diisi “Generateed By System” jika tidak diisi dengan mengambil isi komponen tcxtextedit/tcxmemo</w:t>
-      </w:r>
-    </w:p>
-    <w:p>
-      <w:pPr>
-        <w:pStyle w:val="ListParagraph"/>
-        <w:numPr>
-          <w:ilvl w:val="0"/>
-          <w:numId w:val="27"/>
-        </w:numPr>
-        <w:jc w:val="left"/>
-      </w:pPr>
-      <w:r>
-        <w:t>PO_IS_PO_BONUS</w:t>
-      </w:r>
-      <w:r>
-        <w:tab/>
-      </w:r>
-      <w:r>
-        <w:t xml:space="preserve">: </w:t>
-      </w:r>
-      <w:r>
-        <w:t>1 Jik Bonus, 0 Jika reguker</w:t>
-      </w:r>
-    </w:p>
-    <w:p>
-      <w:pPr>
-        <w:pStyle w:val="ListParagraph"/>
-        <w:numPr>
-          <w:ilvl w:val="0"/>
-          <w:numId w:val="27"/>
-        </w:numPr>
-        <w:jc w:val="left"/>
-      </w:pPr>
-      <w:r>
-        <w:t>PO_NO: string</w:t>
-      </w:r>
-      <w:r>
-        <w:tab/>
-      </w:r>
-      <w:r>
-        <w:tab/>
-      </w:r>
-      <w:r>
-        <w:t>:</w:t>
-      </w:r>
-      <w:r>
-        <w:t xml:space="preserve"> 10 Digit hanya berisi angka, mis : </w:t>
-      </w:r>
-      <w:r>
-        <w:t>0000000334</w:t>
-      </w:r>
-    </w:p>
-    <w:p>
-      <w:pPr>
-        <w:pStyle w:val="ListParagraph"/>
-        <w:numPr>
-          <w:ilvl w:val="0"/>
-          <w:numId w:val="27"/>
-        </w:numPr>
-        <w:jc w:val="left"/>
-      </w:pPr>
-      <w:r>
-        <w:t>PO_PPNBM</w:t>
-      </w:r>
-      <w:r>
-        <w:tab/>
-      </w:r>
-      <w:r>
-        <w:tab/>
-      </w:r>
-      <w:r>
-        <w:t xml:space="preserve">: </w:t>
-      </w:r>
-      <w:r>
-        <w:t>Total nominal PPNBM dari POItem</w:t>
-      </w:r>
-    </w:p>
-    <w:p>
-      <w:pPr>
-        <w:pStyle w:val="ListParagraph"/>
-        <w:numPr>
-          <w:ilvl w:val="0"/>
-          <w:numId w:val="27"/>
-        </w:numPr>
-        <w:jc w:val="left"/>
-      </w:pPr>
-      <w:r>
-        <w:t>PO_PRINTCOUNT</w:t>
-      </w:r>
-      <w:r>
-        <w:tab/>
-      </w:r>
-      <w:r>
-        <w:t xml:space="preserve">: </w:t>
-      </w:r>
-      <w:r>
-        <w:t>Jml berapa kali Slip PO di cetak</w:t>
-      </w:r>
-    </w:p>
-    <w:p>
-      <w:pPr>
-        <w:pStyle w:val="ListParagraph"/>
-        <w:numPr>
-          <w:ilvl w:val="0"/>
-          <w:numId w:val="27"/>
-        </w:numPr>
-        <w:jc w:val="left"/>
-      </w:pPr>
-      <w:r>
-        <w:t>PO_SERVICE_LEVEL</w:t>
-      </w:r>
-      <w:r>
-        <w:tab/>
-      </w:r>
-      <w:r>
-        <w:t xml:space="preserve">: </w:t>
-      </w:r>
-      <w:r>
-        <w:t>Ketika EOD dengan rumus All Qty Rec/All Qty Order x 100%</w:t>
-      </w:r>
-    </w:p>
-    <w:p>
-      <w:pPr>
-        <w:pStyle w:val="ListParagraph"/>
-        <w:numPr>
-          <w:ilvl w:val="0"/>
-          <w:numId w:val="27"/>
-        </w:numPr>
-        <w:jc w:val="left"/>
-      </w:pPr>
-      <w:r>
-        <w:t>PO_SO</w:t>
-      </w:r>
-      <w:r>
-        <w:tab/>
-      </w:r>
-      <w:r>
-        <w:tab/>
-      </w:r>
-      <w:r>
-        <w:tab/>
-      </w:r>
-      <w:r>
-        <w:t>: SO;</w:t>
-      </w:r>
-    </w:p>
-    <w:p>
-      <w:pPr>
-        <w:pStyle w:val="ListParagraph"/>
-        <w:numPr>
-          <w:ilvl w:val="0"/>
-          <w:numId w:val="27"/>
-        </w:numPr>
-        <w:jc w:val="left"/>
-      </w:pPr>
-      <w:r>
-        <w:t>PO_STATUS_PO</w:t>
-      </w:r>
-      <w:r>
-        <w:tab/>
-      </w:r>
-      <w:r>
-        <w:tab/>
-      </w:r>
-      <w:r>
-        <w:t xml:space="preserve">: </w:t>
-      </w:r>
-      <w:r>
-        <w:t xml:space="preserve">Status </w:t>
-      </w:r>
-      <w:r>
-        <w:t>PO</w:t>
-      </w:r>
-      <w:r>
-        <w:t xml:space="preserve"> (</w:t>
-      </w:r>
-      <w:r>
-        <w:t>GENERATED, EXPIRED,</w:t>
-      </w:r>
-      <w:r>
-        <w:t xml:space="preserve"> </w:t>
-      </w:r>
-      <w:r>
-        <w:t>APPROVED,</w:t>
-      </w:r>
-      <w:r>
-        <w:t xml:space="preserve"> </w:t>
-      </w:r>
-      <w:r>
-        <w:t>CANCELED,</w:t>
-      </w:r>
-      <w:r>
-        <w:t xml:space="preserve"> </w:t>
-      </w:r>
-      <w:r>
-        <w:t>ORDERED,</w:t>
-      </w:r>
-      <w:r>
-        <w:t xml:space="preserve"> </w:t>
-      </w:r>
-      <w:r>
-        <w:t>RECEIVED</w:t>
-      </w:r>
-      <w:r>
-        <w:t>)</w:t>
-      </w:r>
-      <w:r>
-        <w:t>;</w:t>
-      </w:r>
-    </w:p>
-    <w:p>
-      <w:pPr>
-        <w:pStyle w:val="ListParagraph"/>
-        <w:ind w:left="1920"/>
-        <w:jc w:val="left"/>
-      </w:pPr>
-    </w:p>
-    <w:p>
-      <w:pPr>
-        <w:pStyle w:val="ListParagraph"/>
-        <w:numPr>
-          <w:ilvl w:val="0"/>
-          <w:numId w:val="27"/>
-        </w:numPr>
-        <w:jc w:val="left"/>
-      </w:pPr>
-      <w:r>
-        <w:t>PO_SUPPLIER</w:t>
-      </w:r>
-      <w:r>
-        <w:tab/>
-      </w:r>
-      <w:r>
-        <w:tab/>
-      </w:r>
-      <w:r>
-        <w:t xml:space="preserve">: </w:t>
-      </w:r>
-      <w:r>
-        <w:t>Supplier</w:t>
-      </w:r>
-    </w:p>
-    <w:p>
-      <w:pPr>
-        <w:pStyle w:val="ListParagraph"/>
-        <w:numPr>
-          <w:ilvl w:val="0"/>
-          <w:numId w:val="27"/>
-        </w:numPr>
-        <w:jc w:val="left"/>
-      </w:pPr>
-      <w:r>
-        <w:t>PO_SUPPLIER_MERCHAN_GRUP</w:t>
-      </w:r>
-      <w:r>
-        <w:tab/>
-      </w:r>
-      <w:r>
-        <w:t>: Suplier</w:t>
-      </w:r>
-      <w:r>
-        <w:t xml:space="preserve"> </w:t>
-      </w:r>
-      <w:r>
-        <w:t>Merchan</w:t>
-      </w:r>
-      <w:r>
-        <w:t xml:space="preserve"> </w:t>
-      </w:r>
-      <w:r>
-        <w:t>Group;</w:t>
-      </w:r>
-    </w:p>
-    <w:p>
-      <w:pPr>
-        <w:pStyle w:val="ListParagraph"/>
-        <w:numPr>
-          <w:ilvl w:val="0"/>
-          <w:numId w:val="27"/>
-        </w:numPr>
-        <w:jc w:val="left"/>
-      </w:pPr>
-      <w:r>
-        <w:t>PO_TIPE_PO</w:t>
-      </w:r>
-      <w:r>
-        <w:tab/>
-      </w:r>
-      <w:r>
-        <w:tab/>
-      </w:r>
-      <w:r>
-        <w:t>: TModTipePo;</w:t>
-      </w:r>
-    </w:p>
-    <w:p>
-      <w:pPr>
-        <w:pStyle w:val="ListParagraph"/>
-        <w:numPr>
-          <w:ilvl w:val="0"/>
-          <w:numId w:val="27"/>
-        </w:numPr>
-        <w:jc w:val="left"/>
-      </w:pPr>
-      <w:r>
-        <w:t>PO_UNIT</w:t>
-      </w:r>
-      <w:r>
-        <w:tab/>
-      </w:r>
-      <w:r>
-        <w:tab/>
-      </w:r>
-      <w:r>
-        <w:tab/>
-      </w:r>
-      <w:r>
-        <w:t xml:space="preserve">: </w:t>
-      </w:r>
-      <w:r>
-        <w:t>Cabang/Store</w:t>
-      </w:r>
-      <w:r>
-        <w:t>;</w:t>
-      </w:r>
-    </w:p>
-    <w:p>
-      <w:pPr>
-        <w:pStyle w:val="AfterHeading3"/>
-      </w:pPr>
-    </w:p>
-    <w:p>
-      <w:pPr>
-        <w:pStyle w:val="AfterHeading3"/>
-      </w:pPr>
-      <w:r>
-        <w:t>Dialog SO</w:t>
-      </w:r>
-    </w:p>
-    <w:p>
-      <w:pPr>
-        <w:pStyle w:val="AfterHeading3"/>
+        <w:t xml:space="preserve">: Tombol untuk melihat hasil hasil generate PO berdasarkan SO dan atau Supplier terpilih. </w:t>
+      </w:r>
+      <w:r>
+        <w:br/>
+      </w:r>
+    </w:p>
+    <w:p>
+      <w:pPr>
+        <w:ind w:left="1620"/>
       </w:pPr>
       <w:r>
         <w:rPr>
           <w:noProof/>
         </w:rPr>
-        <w:lastRenderedPageBreak/>
         <w:drawing>
           <wp:inline distT="0" distB="0" distL="0" distR="0">
-            <wp:extent cx="6115050" cy="3435995"/>
-            <wp:effectExtent l="19050" t="0" r="0" b="0"/>
-            <wp:docPr id="5" name="Picture 5"/>
+            <wp:extent cx="4924425" cy="3737287"/>
+            <wp:effectExtent l="19050" t="0" r="9525" b="0"/>
+            <wp:docPr id="17" name="Picture 1"/>
             <wp:cNvGraphicFramePr>
               <a:graphicFrameLocks xmlns:a="http://schemas.openxmlformats.org/drawingml/2006/main" noChangeAspect="1"/>
             </wp:cNvGraphicFramePr>
@@ -1914,7 +1273,7 @@
               <a:graphicData uri="http://schemas.openxmlformats.org/drawingml/2006/picture">
                 <pic:pic xmlns:pic="http://schemas.openxmlformats.org/drawingml/2006/picture">
                   <pic:nvPicPr>
-                    <pic:cNvPr id="0" name="Picture 5"/>
+                    <pic:cNvPr id="0" name="Picture 1"/>
                     <pic:cNvPicPr>
                       <a:picLocks noChangeAspect="1" noChangeArrowheads="1"/>
                     </pic:cNvPicPr>
@@ -1929,7 +1288,7 @@
                   <pic:spPr bwMode="auto">
                     <a:xfrm>
                       <a:off x="0" y="0"/>
-                      <a:ext cx="6115050" cy="3435995"/>
+                      <a:ext cx="4924425" cy="3737287"/>
                     </a:xfrm>
                     <a:prstGeom prst="rect">
                       <a:avLst/>
@@ -1957,15 +1316,26 @@
           <w:numId w:val="16"/>
         </w:numPr>
         <w:ind w:left="1560"/>
-      </w:pPr>
-      <w:r>
-        <w:t xml:space="preserve">No SO </w:t>
-      </w:r>
-      <w:r>
-        <w:t>Otomatis generate</w:t>
-      </w:r>
-      <w:r>
-        <w:t>.</w:t>
+        <w:jc w:val="left"/>
+      </w:pPr>
+      <w:r>
+        <w:t xml:space="preserve">Petunjuk Pengisian Property </w:t>
+      </w:r>
+    </w:p>
+    <w:p>
+      <w:pPr>
+        <w:pStyle w:val="ListParagraph"/>
+        <w:ind w:left="1560"/>
+        <w:jc w:val="left"/>
+        <w:rPr>
+          <w:b/>
+        </w:rPr>
+      </w:pPr>
+      <w:r>
+        <w:rPr>
+          <w:b/>
+        </w:rPr>
+        <w:t>PO</w:t>
       </w:r>
     </w:p>
     <w:p>
@@ -1973,18 +1343,19 @@
         <w:pStyle w:val="ListParagraph"/>
         <w:numPr>
           <w:ilvl w:val="0"/>
-          <w:numId w:val="16"/>
+          <w:numId w:val="27"/>
         </w:numPr>
-        <w:ind w:left="1560"/>
-      </w:pPr>
-      <w:r>
-        <w:t xml:space="preserve">Merchandize Group Look up dari </w:t>
-      </w:r>
-      <w:r>
-        <w:t>MerchandiseGroup_GetDSLookup</w:t>
-      </w:r>
-      <w:r>
-        <w:t>.</w:t>
+        <w:jc w:val="left"/>
+      </w:pPr>
+      <w:r>
+        <w:t>PO_COLIE</w:t>
+      </w:r>
+      <w:r>
+        <w:tab/>
+      </w:r>
+      <w:r>
+        <w:tab/>
+        <w:t>: Jml All Qty di PO Item walaupun beda satuan</w:t>
       </w:r>
     </w:p>
     <w:p>
@@ -1992,12 +1363,22 @@
         <w:pStyle w:val="ListParagraph"/>
         <w:numPr>
           <w:ilvl w:val="0"/>
-          <w:numId w:val="16"/>
+          <w:numId w:val="27"/>
         </w:numPr>
-        <w:ind w:left="1560"/>
-      </w:pPr>
-      <w:r>
-        <w:t>Date, DateLookUp .Tanggal Input.</w:t>
+        <w:jc w:val="left"/>
+      </w:pPr>
+      <w:r>
+        <w:t>PO_DATE</w:t>
+      </w:r>
+      <w:r>
+        <w:tab/>
+      </w:r>
+      <w:r>
+        <w:tab/>
+      </w:r>
+      <w:r>
+        <w:tab/>
+        <w:t>: Tgl PO</w:t>
       </w:r>
     </w:p>
     <w:p>
@@ -2005,15 +1386,16 @@
         <w:pStyle w:val="ListParagraph"/>
         <w:numPr>
           <w:ilvl w:val="0"/>
-          <w:numId w:val="16"/>
+          <w:numId w:val="27"/>
         </w:numPr>
-        <w:ind w:left="1560"/>
-      </w:pPr>
-      <w:r>
-        <w:t xml:space="preserve">Supplier , Boleh diisi. LookUp dari </w:t>
-      </w:r>
-      <w:r>
-        <w:t>Suplier_GetDSLookup</w:t>
+        <w:jc w:val="left"/>
+      </w:pPr>
+      <w:r>
+        <w:t>PO_DELIVER_DATE</w:t>
+      </w:r>
+      <w:r>
+        <w:tab/>
+        <w:t>: Diisi Tgl PO, Diupdate ketika proses pengiriman PO</w:t>
       </w:r>
     </w:p>
     <w:p>
@@ -2021,9 +1403,818 @@
         <w:pStyle w:val="ListParagraph"/>
         <w:numPr>
           <w:ilvl w:val="0"/>
-          <w:numId w:val="16"/>
+          <w:numId w:val="27"/>
         </w:numPr>
+        <w:jc w:val="left"/>
+      </w:pPr>
+      <w:r>
+        <w:t>PO_DESCRIPTION</w:t>
+      </w:r>
+      <w:r>
+        <w:tab/>
+        <w:t>: Keterangan PO</w:t>
+      </w:r>
+    </w:p>
+    <w:p>
+      <w:pPr>
+        <w:pStyle w:val="ListParagraph"/>
+        <w:numPr>
+          <w:ilvl w:val="0"/>
+          <w:numId w:val="27"/>
+        </w:numPr>
+        <w:jc w:val="left"/>
+      </w:pPr>
+      <w:r>
+        <w:t>PO_DESC_PRINT</w:t>
+      </w:r>
+      <w:r>
+        <w:tab/>
+      </w:r>
+      <w:r>
+        <w:tab/>
+        <w:t>: Jika PO degenerate by sistem maka diisi “Generateed By System” jika tidak diisi dengan mengambil isi komponen tcxtextedit/tcxmemo</w:t>
+      </w:r>
+    </w:p>
+    <w:p>
+      <w:pPr>
+        <w:pStyle w:val="ListParagraph"/>
+        <w:numPr>
+          <w:ilvl w:val="0"/>
+          <w:numId w:val="27"/>
+        </w:numPr>
+        <w:jc w:val="left"/>
+      </w:pPr>
+      <w:r>
+        <w:t>PO_IS_PO_BONUS</w:t>
+      </w:r>
+      <w:r>
+        <w:tab/>
+        <w:t>: 1 Jik Bonus, 0 Jika reguker</w:t>
+      </w:r>
+    </w:p>
+    <w:p>
+      <w:pPr>
+        <w:pStyle w:val="ListParagraph"/>
+        <w:numPr>
+          <w:ilvl w:val="0"/>
+          <w:numId w:val="27"/>
+        </w:numPr>
+        <w:jc w:val="left"/>
+      </w:pPr>
+      <w:r>
+        <w:t>PO_NO: string</w:t>
+      </w:r>
+      <w:r>
+        <w:tab/>
+      </w:r>
+      <w:r>
+        <w:tab/>
+        <w:t xml:space="preserve">: 10 Digit hanya berisi angka, mis : </w:t>
+      </w:r>
+      <w:r>
+        <w:t>0000000334</w:t>
+      </w:r>
+    </w:p>
+    <w:p>
+      <w:pPr>
+        <w:pStyle w:val="ListParagraph"/>
+        <w:numPr>
+          <w:ilvl w:val="0"/>
+          <w:numId w:val="27"/>
+        </w:numPr>
+        <w:jc w:val="left"/>
+      </w:pPr>
+      <w:r>
+        <w:t>PO_PPNBM</w:t>
+      </w:r>
+      <w:r>
+        <w:tab/>
+      </w:r>
+      <w:r>
+        <w:tab/>
+        <w:t>: Total nominal PPNBM dari POItem</w:t>
+      </w:r>
+    </w:p>
+    <w:p>
+      <w:pPr>
+        <w:pStyle w:val="ListParagraph"/>
+        <w:numPr>
+          <w:ilvl w:val="0"/>
+          <w:numId w:val="27"/>
+        </w:numPr>
+        <w:jc w:val="left"/>
+      </w:pPr>
+      <w:r>
+        <w:lastRenderedPageBreak/>
+        <w:t>PO_PRINTCOUNT</w:t>
+      </w:r>
+      <w:r>
+        <w:tab/>
+        <w:t>: Jml berapa kali Slip PO di cetak</w:t>
+      </w:r>
+    </w:p>
+    <w:p>
+      <w:pPr>
+        <w:pStyle w:val="ListParagraph"/>
+        <w:numPr>
+          <w:ilvl w:val="0"/>
+          <w:numId w:val="27"/>
+        </w:numPr>
+        <w:jc w:val="left"/>
+      </w:pPr>
+      <w:r>
+        <w:t>PO_SERVICE_LEVEL</w:t>
+      </w:r>
+      <w:r>
+        <w:tab/>
+        <w:t>: Ketika EOD dengan rumus All Qty Rec/All Qty Order x 100%</w:t>
+      </w:r>
+    </w:p>
+    <w:p>
+      <w:pPr>
+        <w:pStyle w:val="ListParagraph"/>
+        <w:numPr>
+          <w:ilvl w:val="0"/>
+          <w:numId w:val="27"/>
+        </w:numPr>
+        <w:jc w:val="left"/>
+      </w:pPr>
+      <w:r>
+        <w:t>PO_SO</w:t>
+      </w:r>
+      <w:r>
+        <w:tab/>
+      </w:r>
+      <w:r>
+        <w:tab/>
+      </w:r>
+      <w:r>
+        <w:tab/>
+        <w:t>: SO;</w:t>
+      </w:r>
+    </w:p>
+    <w:p>
+      <w:pPr>
+        <w:pStyle w:val="ListParagraph"/>
+        <w:numPr>
+          <w:ilvl w:val="0"/>
+          <w:numId w:val="27"/>
+        </w:numPr>
+        <w:jc w:val="left"/>
+      </w:pPr>
+      <w:r>
+        <w:t>PO_STATUS_PO</w:t>
+      </w:r>
+      <w:r>
+        <w:tab/>
+      </w:r>
+      <w:r>
+        <w:tab/>
+        <w:t>: Status PO (GENERATED, EXPIRED, APPROVED, CANCELED, ORDERED, RECEIVED);</w:t>
+      </w:r>
+    </w:p>
+    <w:p>
+      <w:pPr>
+        <w:pStyle w:val="ListParagraph"/>
+        <w:ind w:left="1920"/>
+        <w:jc w:val="left"/>
+      </w:pPr>
+    </w:p>
+    <w:p>
+      <w:pPr>
+        <w:pStyle w:val="ListParagraph"/>
+        <w:numPr>
+          <w:ilvl w:val="0"/>
+          <w:numId w:val="27"/>
+        </w:numPr>
+        <w:jc w:val="left"/>
+      </w:pPr>
+      <w:r>
+        <w:t>PO_SUPPLIER</w:t>
+      </w:r>
+      <w:r>
+        <w:tab/>
+      </w:r>
+      <w:r>
+        <w:tab/>
+        <w:t>: Supplier</w:t>
+      </w:r>
+    </w:p>
+    <w:p>
+      <w:pPr>
+        <w:pStyle w:val="ListParagraph"/>
+        <w:numPr>
+          <w:ilvl w:val="0"/>
+          <w:numId w:val="27"/>
+        </w:numPr>
+        <w:jc w:val="left"/>
+      </w:pPr>
+      <w:r>
+        <w:t>PO_SUPPLIER_MERCHAN_GRUP</w:t>
+      </w:r>
+      <w:r>
+        <w:tab/>
+        <w:t>: Suplier Merchan Group;</w:t>
+      </w:r>
+    </w:p>
+    <w:p>
+      <w:pPr>
+        <w:pStyle w:val="ListParagraph"/>
+        <w:numPr>
+          <w:ilvl w:val="0"/>
+          <w:numId w:val="27"/>
+        </w:numPr>
+        <w:jc w:val="left"/>
+      </w:pPr>
+      <w:r>
+        <w:t>PO_TIPE_PO</w:t>
+      </w:r>
+      <w:r>
+        <w:tab/>
+      </w:r>
+      <w:r>
+        <w:tab/>
+        <w:t>: TModTipePo;</w:t>
+      </w:r>
+    </w:p>
+    <w:p>
+      <w:pPr>
+        <w:pStyle w:val="ListParagraph"/>
+        <w:numPr>
+          <w:ilvl w:val="0"/>
+          <w:numId w:val="27"/>
+        </w:numPr>
+        <w:jc w:val="left"/>
+      </w:pPr>
+      <w:r>
+        <w:t>PO_UNIT</w:t>
+      </w:r>
+      <w:r>
+        <w:tab/>
+      </w:r>
+      <w:r>
+        <w:tab/>
+      </w:r>
+      <w:r>
+        <w:tab/>
+        <w:t>: Cabang/Store;</w:t>
+      </w:r>
+    </w:p>
+    <w:p>
+      <w:pPr>
+        <w:pStyle w:val="ListParagraph"/>
+        <w:numPr>
+          <w:ilvl w:val="0"/>
+          <w:numId w:val="27"/>
+        </w:numPr>
+        <w:jc w:val="left"/>
+      </w:pPr>
+      <w:r>
+        <w:t>PO_TOTAL</w:t>
+      </w:r>
+      <w:r>
+        <w:tab/>
+      </w:r>
+      <w:r>
+        <w:tab/>
+        <w:t xml:space="preserve">: </w:t>
+      </w:r>
+      <w:r>
+        <w:t>TOTAL PO AFTER DISC AND TAX</w:t>
+      </w:r>
+    </w:p>
+    <w:p>
+      <w:pPr>
+        <w:pStyle w:val="ListParagraph"/>
+        <w:numPr>
+          <w:ilvl w:val="0"/>
+          <w:numId w:val="27"/>
+        </w:numPr>
+        <w:jc w:val="left"/>
+      </w:pPr>
+      <w:r>
+        <w:t>PO_DISC</w:t>
+      </w:r>
+      <w:r>
+        <w:tab/>
+      </w:r>
+      <w:r>
+        <w:tab/>
+      </w:r>
+      <w:r>
+        <w:tab/>
+        <w:t>: TOTAL DISC, RUPIAH</w:t>
+      </w:r>
+    </w:p>
+    <w:p>
+      <w:pPr>
+        <w:pStyle w:val="ListParagraph"/>
+        <w:numPr>
+          <w:ilvl w:val="0"/>
+          <w:numId w:val="27"/>
+        </w:numPr>
+        <w:jc w:val="left"/>
+      </w:pPr>
+      <w:r>
+        <w:t>PO_PPN</w:t>
+      </w:r>
+      <w:r>
+        <w:tab/>
+      </w:r>
+      <w:r>
+        <w:tab/>
+      </w:r>
+      <w:r>
+        <w:tab/>
+        <w:t>: TOTAL PPN , RUPIAH</w:t>
+      </w:r>
+    </w:p>
+    <w:p>
+      <w:pPr>
+        <w:pStyle w:val="ListParagraph"/>
+        <w:numPr>
+          <w:ilvl w:val="0"/>
+          <w:numId w:val="27"/>
+        </w:numPr>
+        <w:jc w:val="left"/>
+      </w:pPr>
+      <w:r>
+        <w:t>PO_PPNBM</w:t>
+      </w:r>
+      <w:r>
+        <w:tab/>
+      </w:r>
+      <w:r>
+        <w:tab/>
+        <w:t>: TOTAL PPNBM, RUPIAH</w:t>
+      </w:r>
+    </w:p>
+    <w:p>
+      <w:pPr>
+        <w:pStyle w:val="ListParagraph"/>
         <w:ind w:left="1560"/>
+        <w:jc w:val="left"/>
+        <w:rPr>
+          <w:b/>
+        </w:rPr>
+      </w:pPr>
+    </w:p>
+    <w:p>
+      <w:pPr>
+        <w:pStyle w:val="ListParagraph"/>
+        <w:ind w:left="1560"/>
+        <w:jc w:val="left"/>
+        <w:rPr>
+          <w:b/>
+        </w:rPr>
+      </w:pPr>
+      <w:r>
+        <w:rPr>
+          <w:b/>
+        </w:rPr>
+        <w:t>PO ITEM</w:t>
+      </w:r>
+    </w:p>
+    <w:p>
+      <w:pPr>
+        <w:pStyle w:val="ListParagraph"/>
+        <w:numPr>
+          <w:ilvl w:val="0"/>
+          <w:numId w:val="28"/>
+        </w:numPr>
+        <w:ind w:left="1890"/>
+      </w:pPr>
+      <w:r>
+        <w:t>POD_BARANG</w:t>
+      </w:r>
+      <w:r>
+        <w:tab/>
+      </w:r>
+      <w:r>
+        <w:tab/>
+        <w:t>: TModBarang, ambil dari SOITEM</w:t>
+      </w:r>
+    </w:p>
+    <w:p>
+      <w:pPr>
+        <w:pStyle w:val="ListParagraph"/>
+        <w:numPr>
+          <w:ilvl w:val="0"/>
+          <w:numId w:val="28"/>
+        </w:numPr>
+        <w:ind w:left="1890"/>
+      </w:pPr>
+      <w:r>
+        <w:t>POD_BARANG_SUPPLIER: TModBarangSupplier, ambil dari SOITEM</w:t>
+      </w:r>
+    </w:p>
+    <w:p>
+      <w:pPr>
+        <w:pStyle w:val="ListParagraph"/>
+        <w:numPr>
+          <w:ilvl w:val="0"/>
+          <w:numId w:val="28"/>
+        </w:numPr>
+        <w:ind w:left="1890"/>
+      </w:pPr>
+      <w:r>
+        <w:t>POD_DISC1</w:t>
+      </w:r>
+      <w:r>
+        <w:tab/>
+      </w:r>
+      <w:r>
+        <w:tab/>
+        <w:t>: Persen, ambil dari SOITEM;</w:t>
+      </w:r>
+    </w:p>
+    <w:p>
+      <w:pPr>
+        <w:pStyle w:val="ListParagraph"/>
+        <w:numPr>
+          <w:ilvl w:val="0"/>
+          <w:numId w:val="28"/>
+        </w:numPr>
+        <w:ind w:left="1890"/>
+      </w:pPr>
+      <w:r>
+        <w:t>POD_DISC2</w:t>
+      </w:r>
+      <w:r>
+        <w:tab/>
+      </w:r>
+      <w:r>
+        <w:tab/>
+        <w:t>: Persen, ambil dari SOITEM;</w:t>
+      </w:r>
+    </w:p>
+    <w:p>
+      <w:pPr>
+        <w:pStyle w:val="ListParagraph"/>
+        <w:numPr>
+          <w:ilvl w:val="0"/>
+          <w:numId w:val="28"/>
+        </w:numPr>
+        <w:ind w:left="1890"/>
+      </w:pPr>
+      <w:r>
+        <w:t>POD_DISC3</w:t>
+      </w:r>
+      <w:r>
+        <w:tab/>
+      </w:r>
+      <w:r>
+        <w:tab/>
+        <w:t>: Rupiah , ambil dari SOITEM;</w:t>
+      </w:r>
+    </w:p>
+    <w:p>
+      <w:pPr>
+        <w:pStyle w:val="ListParagraph"/>
+        <w:numPr>
+          <w:ilvl w:val="0"/>
+          <w:numId w:val="28"/>
+        </w:numPr>
+        <w:ind w:left="1890"/>
+      </w:pPr>
+      <w:r>
+        <w:t>POD_DISC_TAMBAHAN</w:t>
+      </w:r>
+      <w:r>
+        <w:tab/>
+        <w:t>: ??????;</w:t>
+      </w:r>
+    </w:p>
+    <w:p>
+      <w:pPr>
+        <w:pStyle w:val="ListParagraph"/>
+        <w:numPr>
+          <w:ilvl w:val="0"/>
+          <w:numId w:val="28"/>
+        </w:numPr>
+        <w:ind w:left="1890"/>
+      </w:pPr>
+      <w:r>
+        <w:t>POD_IS_BKP</w:t>
+      </w:r>
+      <w:r>
+        <w:tab/>
+      </w:r>
+      <w:r>
+        <w:tab/>
+        <w:t>: Integer (0 : False/1 : True), ambil dr SOITEM;</w:t>
+      </w:r>
+    </w:p>
+    <w:p>
+      <w:pPr>
+        <w:pStyle w:val="ListParagraph"/>
+        <w:numPr>
+          <w:ilvl w:val="0"/>
+          <w:numId w:val="28"/>
+        </w:numPr>
+        <w:ind w:left="1890"/>
+      </w:pPr>
+      <w:r>
+        <w:t>POD_IS_STOCK</w:t>
+      </w:r>
+      <w:r>
+        <w:tab/>
+      </w:r>
+      <w:r>
+        <w:tab/>
+        <w:t>: Integer (0 : False/1 : True), ambil dr SOITEM;</w:t>
+      </w:r>
+    </w:p>
+    <w:p>
+      <w:pPr>
+        <w:pStyle w:val="ListParagraph"/>
+        <w:numPr>
+          <w:ilvl w:val="0"/>
+          <w:numId w:val="28"/>
+        </w:numPr>
+        <w:ind w:left="1890"/>
+      </w:pPr>
+      <w:r>
+        <w:t>POD_PO</w:t>
+      </w:r>
+      <w:r>
+        <w:tab/>
+      </w:r>
+      <w:r>
+        <w:tab/>
+      </w:r>
+      <w:r>
+        <w:tab/>
+        <w:t>: TModPO / Header;</w:t>
+      </w:r>
+    </w:p>
+    <w:p>
+      <w:pPr>
+        <w:pStyle w:val="ListParagraph"/>
+        <w:numPr>
+          <w:ilvl w:val="0"/>
+          <w:numId w:val="28"/>
+        </w:numPr>
+        <w:ind w:left="1890"/>
+      </w:pPr>
+      <w:r>
+        <w:t>POD_PPN</w:t>
+      </w:r>
+      <w:r>
+        <w:tab/>
+      </w:r>
+      <w:r>
+        <w:tab/>
+      </w:r>
+      <w:r>
+        <w:tab/>
+        <w:t>: Rupiah (Harga – Disc1 – Disc2 – Disc3) / POD_PPN_PERSEN / 100;</w:t>
+      </w:r>
+    </w:p>
+    <w:p>
+      <w:pPr>
+        <w:pStyle w:val="ListParagraph"/>
+        <w:numPr>
+          <w:ilvl w:val="0"/>
+          <w:numId w:val="28"/>
+        </w:numPr>
+        <w:ind w:left="1890"/>
+      </w:pPr>
+      <w:r>
+        <w:t>POD_PPNBM</w:t>
+      </w:r>
+      <w:r>
+        <w:tab/>
+      </w:r>
+      <w:r>
+        <w:tab/>
+        <w:t>: Rupiah (Harga – Disc1 – Disc2 – Disc3) / POD_PPNBM_PERSEN / 100;</w:t>
+      </w:r>
+    </w:p>
+    <w:p>
+      <w:pPr>
+        <w:pStyle w:val="ListParagraph"/>
+        <w:numPr>
+          <w:ilvl w:val="0"/>
+          <w:numId w:val="28"/>
+        </w:numPr>
+        <w:ind w:left="1890"/>
+      </w:pPr>
+      <w:r>
+        <w:t>POD_PPNBM_PERSEN</w:t>
+      </w:r>
+      <w:r>
+        <w:tab/>
+        <w:t>: %, Double, Sudah jelas;</w:t>
+      </w:r>
+    </w:p>
+    <w:p>
+      <w:pPr>
+        <w:pStyle w:val="ListParagraph"/>
+        <w:numPr>
+          <w:ilvl w:val="0"/>
+          <w:numId w:val="28"/>
+        </w:numPr>
+        <w:ind w:left="1890"/>
+      </w:pPr>
+      <w:r>
+        <w:t>POD_PPN_PERSEN</w:t>
+      </w:r>
+      <w:r>
+        <w:tab/>
+        <w:t>: %, Double , Sudah Jelas;</w:t>
+      </w:r>
+    </w:p>
+    <w:p>
+      <w:pPr>
+        <w:pStyle w:val="ListParagraph"/>
+        <w:numPr>
+          <w:ilvl w:val="0"/>
+          <w:numId w:val="28"/>
+        </w:numPr>
+        <w:ind w:left="1890"/>
+      </w:pPr>
+      <w:r>
+        <w:t>POD_PRICE: Double</w:t>
+      </w:r>
+      <w:r>
+        <w:tab/>
+        <w:t>; Double, Harga pokok</w:t>
+      </w:r>
+      <w:r>
+        <w:tab/>
+      </w:r>
+    </w:p>
+    <w:p>
+      <w:pPr>
+        <w:pStyle w:val="ListParagraph"/>
+        <w:numPr>
+          <w:ilvl w:val="0"/>
+          <w:numId w:val="28"/>
+        </w:numPr>
+        <w:ind w:left="1890"/>
+      </w:pPr>
+      <w:r>
+        <w:t>POD_QTY_ORDER</w:t>
+      </w:r>
+      <w:r>
+        <w:tab/>
+        <w:t>: Double;</w:t>
+      </w:r>
+    </w:p>
+    <w:p>
+      <w:pPr>
+        <w:pStyle w:val="ListParagraph"/>
+        <w:numPr>
+          <w:ilvl w:val="0"/>
+          <w:numId w:val="28"/>
+        </w:numPr>
+        <w:ind w:left="1890"/>
+      </w:pPr>
+      <w:r>
+        <w:t>POD_SODetil</w:t>
+      </w:r>
+      <w:r>
+        <w:tab/>
+      </w:r>
+      <w:r>
+        <w:tab/>
+        <w:t>: TModSODetil;</w:t>
+      </w:r>
+    </w:p>
+    <w:p>
+      <w:pPr>
+        <w:pStyle w:val="ListParagraph"/>
+        <w:numPr>
+          <w:ilvl w:val="0"/>
+          <w:numId w:val="28"/>
+        </w:numPr>
+        <w:ind w:left="1890"/>
+      </w:pPr>
+      <w:r>
+        <w:t>POD_TOTAL</w:t>
+      </w:r>
+      <w:r>
+        <w:tab/>
+      </w:r>
+      <w:r>
+        <w:tab/>
+        <w:t xml:space="preserve">: </w:t>
+      </w:r>
+      <w:r>
+        <w:t>POD_TOTAL_TEMP X QTY</w:t>
+      </w:r>
+      <w:r>
+        <w:t>;</w:t>
+      </w:r>
+    </w:p>
+    <w:p>
+      <w:pPr>
+        <w:pStyle w:val="ListParagraph"/>
+        <w:numPr>
+          <w:ilvl w:val="0"/>
+          <w:numId w:val="28"/>
+        </w:numPr>
+        <w:ind w:left="1890"/>
+      </w:pPr>
+      <w:r>
+        <w:t>POD_TOTAL_DISC</w:t>
+      </w:r>
+      <w:r>
+        <w:tab/>
+        <w:t>: Double;</w:t>
+      </w:r>
+    </w:p>
+    <w:p>
+      <w:pPr>
+        <w:pStyle w:val="ListParagraph"/>
+        <w:numPr>
+          <w:ilvl w:val="0"/>
+          <w:numId w:val="28"/>
+        </w:numPr>
+        <w:ind w:left="1890"/>
+      </w:pPr>
+      <w:r>
+        <w:t>POD_TOTAL_TAX</w:t>
+      </w:r>
+      <w:r>
+        <w:tab/>
+      </w:r>
+      <w:r>
+        <w:tab/>
+        <w:t>: Double;</w:t>
+      </w:r>
+    </w:p>
+    <w:p>
+      <w:pPr>
+        <w:pStyle w:val="ListParagraph"/>
+        <w:numPr>
+          <w:ilvl w:val="0"/>
+          <w:numId w:val="28"/>
+        </w:numPr>
+        <w:ind w:left="1890"/>
+      </w:pPr>
+      <w:r>
+        <w:lastRenderedPageBreak/>
+        <w:t>POD_TOTAL_TEMP</w:t>
+      </w:r>
+      <w:r>
+        <w:tab/>
+        <w:t xml:space="preserve">: </w:t>
+      </w:r>
+      <w:r>
+        <w:t>BASEPRICE – DISC + TAX</w:t>
+      </w:r>
+      <w:r>
+        <w:t>;</w:t>
+      </w:r>
+    </w:p>
+    <w:p>
+      <w:pPr>
+        <w:pStyle w:val="ListParagraph"/>
+        <w:numPr>
+          <w:ilvl w:val="0"/>
+          <w:numId w:val="28"/>
+        </w:numPr>
+        <w:ind w:left="1890"/>
+        <w:jc w:val="left"/>
+      </w:pPr>
+      <w:r>
+        <w:t>POD_UOM</w:t>
+      </w:r>
+      <w:r>
+        <w:tab/>
+      </w:r>
+      <w:r>
+        <w:tab/>
+        <w:t>: TModSatuan;</w:t>
+      </w:r>
+    </w:p>
+    <w:p>
+      <w:pPr>
+        <w:ind w:left="1170"/>
+      </w:pPr>
+    </w:p>
+    <w:p>
+      <w:pPr>
+        <w:pStyle w:val="ListParagraph"/>
+        <w:numPr>
+          <w:ilvl w:val="0"/>
+          <w:numId w:val="30"/>
+        </w:numPr>
+        <w:ind w:left="1530"/>
+      </w:pPr>
+      <w:r>
+        <w:t>Cetak</w:t>
+      </w:r>
+      <w:r>
+        <w:t xml:space="preserve"> Slip PO</w:t>
+      </w:r>
+    </w:p>
+    <w:p>
+      <w:pPr>
+        <w:pStyle w:val="ListParagraph"/>
+        <w:ind w:left="1530"/>
       </w:pPr>
       <w:r>
         <w:rPr>
@@ -2031,7 +2222,7 @@
         </w:rPr>
         <w:drawing>
           <wp:inline distT="0" distB="0" distL="0" distR="0">
-            <wp:extent cx="1847850" cy="257175"/>
+            <wp:extent cx="5353050" cy="5686425"/>
             <wp:effectExtent l="19050" t="0" r="0" b="0"/>
             <wp:docPr id="6" name="Picture 6"/>
             <wp:cNvGraphicFramePr>
@@ -2056,7 +2247,7 @@
                   <pic:spPr bwMode="auto">
                     <a:xfrm>
                       <a:off x="0" y="0"/>
-                      <a:ext cx="1847850" cy="257175"/>
+                      <a:ext cx="5353050" cy="5686425"/>
                     </a:xfrm>
                     <a:prstGeom prst="rect">
                       <a:avLst/>
@@ -2075,1570 +2266,10 @@
           </wp:inline>
         </w:drawing>
       </w:r>
-      <w:r>
-        <w:t xml:space="preserve"> </w:t>
-      </w:r>
-      <w:r>
-        <w:t>Tombol</w:t>
-      </w:r>
-      <w:r>
-        <w:t xml:space="preserve"> untuk menampilkan </w:t>
-      </w:r>
-      <w:r>
-        <w:t>d</w:t>
-      </w:r>
-      <w:r>
-        <w:t xml:space="preserve">aftar barang yang disarankan untuk di PO. </w:t>
-      </w:r>
-      <w:r>
-        <w:t xml:space="preserve">Barang yang disarankan di PO harus memenuhi syarat di bawah ini </w:t>
-      </w:r>
-    </w:p>
-    <w:p>
-      <w:pPr>
-        <w:pStyle w:val="ListParagraph"/>
-        <w:numPr>
-          <w:ilvl w:val="0"/>
-          <w:numId w:val="19"/>
-        </w:numPr>
-      </w:pPr>
-      <w:r>
-        <w:t>(Stock + POOS) &lt;= ROP</w:t>
-      </w:r>
-    </w:p>
-    <w:p>
-      <w:pPr>
-        <w:pStyle w:val="ListParagraph"/>
-        <w:numPr>
-          <w:ilvl w:val="0"/>
-          <w:numId w:val="19"/>
-        </w:numPr>
-      </w:pPr>
-      <w:r>
-        <w:t xml:space="preserve">Barang tidak masuk di table </w:t>
-      </w:r>
-      <w:r>
-        <w:t>SO_BARANG_BLACKLIST</w:t>
-      </w:r>
-    </w:p>
-    <w:p>
-      <w:pPr>
-        <w:pStyle w:val="ListParagraph"/>
-        <w:numPr>
-          <w:ilvl w:val="0"/>
-          <w:numId w:val="19"/>
-        </w:numPr>
-      </w:pPr>
-      <w:r>
-        <w:t xml:space="preserve">Supplier tidak masuk di </w:t>
-      </w:r>
-      <w:r>
-        <w:t>SO_SUPLIER_BLACKLIST</w:t>
-      </w:r>
-    </w:p>
-    <w:p>
-      <w:pPr>
-        <w:pStyle w:val="ListParagraph"/>
-        <w:numPr>
-          <w:ilvl w:val="0"/>
-          <w:numId w:val="19"/>
-        </w:numPr>
-      </w:pPr>
-      <w:r>
-        <w:t>BARANG.</w:t>
-      </w:r>
-      <w:r>
-        <w:t>BRG_IS_ACTIVE</w:t>
-      </w:r>
-      <w:r>
-        <w:t xml:space="preserve"> = 1</w:t>
-      </w:r>
-    </w:p>
-    <w:p>
-      <w:pPr>
-        <w:pStyle w:val="ListParagraph"/>
-        <w:numPr>
-          <w:ilvl w:val="0"/>
-          <w:numId w:val="19"/>
-        </w:numPr>
-      </w:pPr>
-      <w:r>
-        <w:t>BARANG.</w:t>
-      </w:r>
-      <w:r>
-        <w:t>BRG_IS_STOCK</w:t>
-      </w:r>
-      <w:r>
-        <w:t xml:space="preserve"> = 1</w:t>
-      </w:r>
-    </w:p>
-    <w:p>
-      <w:pPr>
-        <w:pStyle w:val="ListParagraph"/>
-        <w:numPr>
-          <w:ilvl w:val="0"/>
-          <w:numId w:val="19"/>
-        </w:numPr>
-      </w:pPr>
-      <w:r>
-        <w:t>BARANG.</w:t>
-      </w:r>
-      <w:r>
-        <w:t>BRG_IS_CS</w:t>
-      </w:r>
-      <w:r>
-        <w:t xml:space="preserve"> = 0</w:t>
-      </w:r>
-    </w:p>
-    <w:p>
-      <w:pPr>
-        <w:pStyle w:val="ListParagraph"/>
-        <w:numPr>
-          <w:ilvl w:val="0"/>
-          <w:numId w:val="19"/>
-        </w:numPr>
-      </w:pPr>
-      <w:r>
-        <w:t>BARANG.</w:t>
-      </w:r>
-      <w:r>
-        <w:t>BRG_IS_GALON</w:t>
-      </w:r>
-      <w:r>
-        <w:t xml:space="preserve"> = 0</w:t>
-      </w:r>
-    </w:p>
-    <w:p>
-      <w:pPr>
-        <w:pStyle w:val="ListParagraph"/>
-        <w:numPr>
-          <w:ilvl w:val="0"/>
-          <w:numId w:val="19"/>
-        </w:numPr>
-      </w:pPr>
-      <w:r>
-        <w:t>BARANG.</w:t>
-      </w:r>
-      <w:r>
-        <w:t>BRG_IS_DEPOSIT</w:t>
-      </w:r>
-      <w:r>
-        <w:t xml:space="preserve"> = 0</w:t>
-      </w:r>
-    </w:p>
-    <w:p>
-      <w:pPr>
-        <w:pStyle w:val="ListParagraph"/>
-        <w:numPr>
-          <w:ilvl w:val="0"/>
-          <w:numId w:val="19"/>
-        </w:numPr>
-      </w:pPr>
-      <w:r>
-        <w:t>BARANG.TIPE_BARANG = BARANG SENDIRI</w:t>
-      </w:r>
-    </w:p>
-    <w:p>
-      <w:pPr>
-        <w:pStyle w:val="ListParagraph"/>
-        <w:ind w:left="1920"/>
-      </w:pPr>
-    </w:p>
-    <w:p>
-      <w:pPr>
-        <w:pStyle w:val="ListParagraph"/>
-        <w:numPr>
-          <w:ilvl w:val="0"/>
-          <w:numId w:val="19"/>
-        </w:numPr>
-      </w:pPr>
-      <w:r>
-        <w:t xml:space="preserve">Hari pembuatan SO harus </w:t>
-      </w:r>
-      <w:r>
-        <w:t xml:space="preserve">masuk dalam jadwal supplier menerima PO (Cek Field </w:t>
-      </w:r>
-      <w:r>
-        <w:t>SUPMG_IS_MON ,SUPMG_IS_TUE ,SUPMG_IS_WED ,SUPMG_IS_THU ,SUPMG_IS_FRI ,SUPMG_IS_SAT ,SUPMG_IS_SUN</w:t>
-      </w:r>
-      <w:r>
-        <w:t xml:space="preserve"> di table </w:t>
-      </w:r>
-      <w:r>
-        <w:t>SUPLIER_MERCHAN_GRUP</w:t>
-      </w:r>
-      <w:r>
-        <w:t>)</w:t>
-      </w:r>
-      <w:r>
-        <w:t>.</w:t>
-      </w:r>
-    </w:p>
-    <w:p>
-      <w:pPr>
-        <w:pStyle w:val="ListParagraph"/>
-        <w:numPr>
-          <w:ilvl w:val="0"/>
-          <w:numId w:val="19"/>
-        </w:numPr>
-      </w:pPr>
-      <w:r>
-        <w:lastRenderedPageBreak/>
-        <w:t xml:space="preserve">Cara menentukan Qty Order adalah sbb : </w:t>
-      </w:r>
-    </w:p>
-    <w:p>
-      <w:pPr>
-        <w:spacing w:after="0" w:line="240" w:lineRule="auto"/>
-        <w:ind w:left="1920"/>
-        <w:rPr>
-          <w:rFonts w:ascii="Courier New" w:hAnsi="Courier New" w:cs="Courier New"/>
-        </w:rPr>
-      </w:pPr>
-      <w:r>
-        <w:rPr>
-          <w:rFonts w:ascii="Courier New" w:hAnsi="Courier New" w:cs="Courier New"/>
-        </w:rPr>
-        <w:t xml:space="preserve">if </w:t>
-      </w:r>
-      <w:r>
-        <w:rPr>
-          <w:rFonts w:ascii="Courier New" w:hAnsi="Courier New" w:cs="Courier New"/>
-        </w:rPr>
-        <w:t>(</w:t>
-      </w:r>
-      <w:r>
-        <w:rPr>
-          <w:rFonts w:ascii="Courier New" w:hAnsi="Courier New" w:cs="Courier New"/>
-        </w:rPr>
-        <w:t xml:space="preserve">Stok </w:t>
-      </w:r>
-      <w:r>
-        <w:rPr>
-          <w:rFonts w:ascii="Courier New" w:hAnsi="Courier New" w:cs="Courier New"/>
-        </w:rPr>
-        <w:t>+ PO</w:t>
-      </w:r>
-      <w:r>
-        <w:rPr>
-          <w:rFonts w:ascii="Courier New" w:hAnsi="Courier New" w:cs="Courier New"/>
-        </w:rPr>
-        <w:t>OS</w:t>
-      </w:r>
-      <w:r>
-        <w:rPr>
-          <w:rFonts w:ascii="Courier New" w:hAnsi="Courier New" w:cs="Courier New"/>
-        </w:rPr>
-        <w:t xml:space="preserve">) </w:t>
-      </w:r>
-      <w:r>
-        <w:rPr>
-          <w:rFonts w:ascii="Courier New" w:hAnsi="Courier New" w:cs="Courier New"/>
-        </w:rPr>
-        <w:t>&lt; ROP then</w:t>
-      </w:r>
-    </w:p>
-    <w:p>
-      <w:pPr>
-        <w:spacing w:after="0" w:line="240" w:lineRule="auto"/>
-        <w:ind w:left="1920"/>
-        <w:rPr>
-          <w:rFonts w:ascii="Courier New" w:hAnsi="Courier New" w:cs="Courier New"/>
-        </w:rPr>
-      </w:pPr>
-      <w:r>
-        <w:rPr>
-          <w:rFonts w:ascii="Courier New" w:hAnsi="Courier New" w:cs="Courier New"/>
-        </w:rPr>
-        <w:t>begin</w:t>
-      </w:r>
-    </w:p>
-    <w:p>
-      <w:pPr>
-        <w:spacing w:after="0" w:line="240" w:lineRule="auto"/>
-        <w:ind w:left="1920"/>
-        <w:rPr>
-          <w:rFonts w:ascii="Courier New" w:hAnsi="Courier New" w:cs="Courier New"/>
-        </w:rPr>
-      </w:pPr>
-      <w:r>
-        <w:rPr>
-          <w:rFonts w:ascii="Courier New" w:hAnsi="Courier New" w:cs="Courier New"/>
-        </w:rPr>
-        <w:t xml:space="preserve">  if ROP &lt; MOQ then</w:t>
-      </w:r>
-    </w:p>
-    <w:p>
-      <w:pPr>
-        <w:spacing w:after="0" w:line="240" w:lineRule="auto"/>
-        <w:ind w:left="1920"/>
-        <w:rPr>
-          <w:rFonts w:ascii="Courier New" w:hAnsi="Courier New" w:cs="Courier New"/>
-        </w:rPr>
-      </w:pPr>
-      <w:r>
-        <w:rPr>
-          <w:rFonts w:ascii="Courier New" w:hAnsi="Courier New" w:cs="Courier New"/>
-        </w:rPr>
-        <w:t xml:space="preserve">    ORDER := MOQ</w:t>
-      </w:r>
-    </w:p>
-    <w:p>
-      <w:pPr>
-        <w:spacing w:after="0" w:line="240" w:lineRule="auto"/>
-        <w:ind w:left="1920"/>
-        <w:rPr>
-          <w:rFonts w:ascii="Courier New" w:hAnsi="Courier New" w:cs="Courier New"/>
-        </w:rPr>
-      </w:pPr>
-      <w:r>
-        <w:rPr>
-          <w:rFonts w:ascii="Courier New" w:hAnsi="Courier New" w:cs="Courier New"/>
-        </w:rPr>
-        <w:t xml:space="preserve">  else</w:t>
-      </w:r>
-    </w:p>
-    <w:p>
-      <w:pPr>
-        <w:spacing w:after="0" w:line="240" w:lineRule="auto"/>
-        <w:ind w:left="1920"/>
-        <w:rPr>
-          <w:rFonts w:ascii="Courier New" w:hAnsi="Courier New" w:cs="Courier New"/>
-        </w:rPr>
-      </w:pPr>
-      <w:r>
-        <w:rPr>
-          <w:rFonts w:ascii="Courier New" w:hAnsi="Courier New" w:cs="Courier New"/>
-        </w:rPr>
-        <w:t xml:space="preserve">    ORDER := RoundUp(MOQ/ROP) * MOQ;</w:t>
-      </w:r>
-    </w:p>
-    <w:p>
-      <w:pPr>
-        <w:spacing w:after="0" w:line="240" w:lineRule="auto"/>
-        <w:ind w:left="1920"/>
-        <w:rPr>
-          <w:rFonts w:ascii="Courier New" w:hAnsi="Courier New" w:cs="Courier New"/>
-        </w:rPr>
-      </w:pPr>
-    </w:p>
-    <w:p>
-      <w:pPr>
-        <w:spacing w:after="0" w:line="240" w:lineRule="auto"/>
-        <w:ind w:left="1920"/>
-        <w:rPr>
-          <w:rFonts w:ascii="Courier New" w:hAnsi="Courier New" w:cs="Courier New"/>
-        </w:rPr>
-      </w:pPr>
-      <w:r>
-        <w:rPr>
-          <w:rFonts w:ascii="Courier New" w:hAnsi="Courier New" w:cs="Courier New"/>
-        </w:rPr>
-        <w:tab/>
-        <w:t>if Order &gt; MaxOrder then</w:t>
-      </w:r>
-    </w:p>
-    <w:p>
-      <w:pPr>
-        <w:spacing w:after="0" w:line="240" w:lineRule="auto"/>
-        <w:ind w:left="1920"/>
-        <w:rPr>
-          <w:rFonts w:ascii="Courier New" w:hAnsi="Courier New" w:cs="Courier New"/>
-        </w:rPr>
-      </w:pPr>
-      <w:r>
-        <w:rPr>
-          <w:rFonts w:ascii="Courier New" w:hAnsi="Courier New" w:cs="Courier New"/>
-        </w:rPr>
-        <w:tab/>
-        <w:t xml:space="preserve">  Order := MaxOrder</w:t>
-      </w:r>
-    </w:p>
-    <w:p>
-      <w:pPr>
-        <w:spacing w:after="0" w:line="240" w:lineRule="auto"/>
-        <w:ind w:left="1920"/>
-        <w:rPr>
-          <w:rFonts w:ascii="Courier New" w:hAnsi="Courier New" w:cs="Courier New"/>
-        </w:rPr>
-      </w:pPr>
-      <w:r>
-        <w:rPr>
-          <w:rFonts w:ascii="Courier New" w:hAnsi="Courier New" w:cs="Courier New"/>
-        </w:rPr>
-        <w:t>end;</w:t>
-      </w:r>
-    </w:p>
-    <w:p>
-      <w:pPr>
-        <w:spacing w:after="0" w:line="240" w:lineRule="auto"/>
-        <w:ind w:left="1920"/>
-        <w:rPr>
-          <w:rFonts w:ascii="Courier New" w:hAnsi="Courier New" w:cs="Courier New"/>
-        </w:rPr>
-      </w:pPr>
-    </w:p>
-    <w:p>
-      <w:pPr>
-        <w:spacing w:after="0" w:line="240" w:lineRule="auto"/>
-        <w:ind w:left="1920"/>
-        <w:rPr>
-          <w:rFonts w:ascii="Courier New" w:hAnsi="Courier New" w:cs="Courier New"/>
-        </w:rPr>
-      </w:pPr>
-    </w:p>
-    <w:p>
-      <w:pPr>
-        <w:pStyle w:val="ListParagraph"/>
-        <w:numPr>
-          <w:ilvl w:val="0"/>
-          <w:numId w:val="16"/>
-        </w:numPr>
-        <w:spacing w:after="0" w:line="240" w:lineRule="auto"/>
-        <w:ind w:left="1920"/>
-        <w:rPr>
-          <w:rFonts w:ascii="Courier New" w:hAnsi="Courier New" w:cs="Courier New"/>
-        </w:rPr>
-      </w:pPr>
-      <w:r>
-        <w:rPr>
-          <w:noProof/>
-        </w:rPr>
-        <w:drawing>
-          <wp:inline distT="0" distB="0" distL="0" distR="0">
-            <wp:extent cx="2057400" cy="247650"/>
-            <wp:effectExtent l="19050" t="0" r="0" b="0"/>
-            <wp:docPr id="9" name="Picture 8"/>
-            <wp:cNvGraphicFramePr>
-              <a:graphicFrameLocks xmlns:a="http://schemas.openxmlformats.org/drawingml/2006/main" noChangeAspect="1"/>
-            </wp:cNvGraphicFramePr>
-            <a:graphic xmlns:a="http://schemas.openxmlformats.org/drawingml/2006/main">
-              <a:graphicData uri="http://schemas.openxmlformats.org/drawingml/2006/picture">
-                <pic:pic xmlns:pic="http://schemas.openxmlformats.org/drawingml/2006/picture">
-                  <pic:nvPicPr>
-                    <pic:cNvPr id="0" name="Picture 8"/>
-                    <pic:cNvPicPr>
-                      <a:picLocks noChangeAspect="1" noChangeArrowheads="1"/>
-                    </pic:cNvPicPr>
-                  </pic:nvPicPr>
-                  <pic:blipFill>
-                    <a:blip r:embed="rId16"/>
-                    <a:srcRect/>
-                    <a:stretch>
-                      <a:fillRect/>
-                    </a:stretch>
-                  </pic:blipFill>
-                  <pic:spPr bwMode="auto">
-                    <a:xfrm>
-                      <a:off x="0" y="0"/>
-                      <a:ext cx="2057400" cy="247650"/>
-                    </a:xfrm>
-                    <a:prstGeom prst="rect">
-                      <a:avLst/>
-                    </a:prstGeom>
-                    <a:noFill/>
-                    <a:ln w="9525">
-                      <a:noFill/>
-                      <a:miter lim="800000"/>
-                      <a:headEnd/>
-                      <a:tailEnd/>
-                    </a:ln>
-                  </pic:spPr>
-                </pic:pic>
-              </a:graphicData>
-            </a:graphic>
-          </wp:inline>
-        </w:drawing>
-      </w:r>
-      <w:r>
-        <w:rPr>
-          <w:rFonts w:ascii="Courier New" w:hAnsi="Courier New" w:cs="Courier New"/>
-        </w:rPr>
-        <w:t xml:space="preserve"> </w:t>
-      </w:r>
-      <w:r>
-        <w:t>Tombol ini dipakai untuk menambahkan Barang secara manual ke Grid SO Detil</w:t>
-      </w:r>
-    </w:p>
-    <w:p>
-      <w:pPr>
-        <w:pStyle w:val="ListParagraph"/>
-        <w:numPr>
-          <w:ilvl w:val="0"/>
-          <w:numId w:val="22"/>
-        </w:numPr>
-        <w:spacing w:after="0" w:line="240" w:lineRule="auto"/>
-      </w:pPr>
-      <w:r>
-        <w:t>Ambil Barang, Otomatis data UOM Beli, ADS, Supplier, Jadwal Supplier Menerima PO, Lead Time, Stock + POOS muncul</w:t>
-      </w:r>
-    </w:p>
-    <w:p>
-      <w:pPr>
-        <w:pStyle w:val="ListParagraph"/>
-        <w:numPr>
-          <w:ilvl w:val="0"/>
-          <w:numId w:val="22"/>
-        </w:numPr>
-        <w:spacing w:after="0" w:line="240" w:lineRule="auto"/>
-      </w:pPr>
-      <w:r>
-        <w:t>Hitung ROP</w:t>
-      </w:r>
-    </w:p>
-    <w:p>
-      <w:pPr>
-        <w:pStyle w:val="ListParagraph"/>
-        <w:numPr>
-          <w:ilvl w:val="0"/>
-          <w:numId w:val="22"/>
-        </w:numPr>
-        <w:spacing w:after="0" w:line="240" w:lineRule="auto"/>
-      </w:pPr>
-      <w:r>
-        <w:t>Hitung Qty PO</w:t>
-      </w:r>
-    </w:p>
-    <w:p>
-      <w:pPr>
-        <w:pStyle w:val="ListParagraph"/>
-        <w:spacing w:after="0" w:line="240" w:lineRule="auto"/>
-        <w:ind w:left="2280"/>
-      </w:pPr>
-    </w:p>
-    <w:p>
-      <w:pPr>
-        <w:pStyle w:val="ListParagraph"/>
-        <w:numPr>
-          <w:ilvl w:val="0"/>
-          <w:numId w:val="16"/>
-        </w:numPr>
-        <w:spacing w:after="0" w:line="240" w:lineRule="auto"/>
-        <w:ind w:left="1920"/>
-        <w:rPr>
-          <w:rFonts w:ascii="Courier New" w:hAnsi="Courier New" w:cs="Courier New"/>
-        </w:rPr>
-      </w:pPr>
-      <w:r>
-        <w:rPr>
-          <w:noProof/>
-        </w:rPr>
-        <w:drawing>
-          <wp:inline distT="0" distB="0" distL="0" distR="0">
-            <wp:extent cx="1276350" cy="219075"/>
-            <wp:effectExtent l="19050" t="0" r="0" b="0"/>
-            <wp:docPr id="10" name="Picture 9"/>
-            <wp:cNvGraphicFramePr>
-              <a:graphicFrameLocks xmlns:a="http://schemas.openxmlformats.org/drawingml/2006/main" noChangeAspect="1"/>
-            </wp:cNvGraphicFramePr>
-            <a:graphic xmlns:a="http://schemas.openxmlformats.org/drawingml/2006/main">
-              <a:graphicData uri="http://schemas.openxmlformats.org/drawingml/2006/picture">
-                <pic:pic xmlns:pic="http://schemas.openxmlformats.org/drawingml/2006/picture">
-                  <pic:nvPicPr>
-                    <pic:cNvPr id="0" name="Picture 9"/>
-                    <pic:cNvPicPr>
-                      <a:picLocks noChangeAspect="1" noChangeArrowheads="1"/>
-                    </pic:cNvPicPr>
-                  </pic:nvPicPr>
-                  <pic:blipFill>
-                    <a:blip r:embed="rId17"/>
-                    <a:srcRect/>
-                    <a:stretch>
-                      <a:fillRect/>
-                    </a:stretch>
-                  </pic:blipFill>
-                  <pic:spPr bwMode="auto">
-                    <a:xfrm>
-                      <a:off x="0" y="0"/>
-                      <a:ext cx="1276350" cy="219075"/>
-                    </a:xfrm>
-                    <a:prstGeom prst="rect">
-                      <a:avLst/>
-                    </a:prstGeom>
-                    <a:noFill/>
-                    <a:ln w="9525">
-                      <a:noFill/>
-                      <a:miter lim="800000"/>
-                      <a:headEnd/>
-                      <a:tailEnd/>
-                    </a:ln>
-                  </pic:spPr>
-                </pic:pic>
-              </a:graphicData>
-            </a:graphic>
-          </wp:inline>
-        </w:drawing>
-      </w:r>
-      <w:r>
-        <w:t xml:space="preserve"> Tombol ini dipakai untuk menambahkan barang secara manual </w:t>
-      </w:r>
-      <w:r>
-        <w:t>berdasarkan PO Trader (Untuk sementara disable dulu tombol ini sampai PO trader selesai didevelop)</w:t>
-      </w:r>
-    </w:p>
-    <w:p>
-      <w:pPr>
-        <w:ind w:left="1560"/>
-      </w:pPr>
-    </w:p>
-    <w:p>
-      <w:pPr>
-        <w:pStyle w:val="AfterHeading3"/>
-      </w:pPr>
-      <w:r>
-        <w:t>Grid SO Detil</w:t>
-      </w:r>
-    </w:p>
-    <w:tbl>
-      <w:tblPr>
-        <w:tblStyle w:val="LightShading"/>
-        <w:tblW w:w="8451" w:type="dxa"/>
-        <w:tblInd w:w="2088" w:type="dxa"/>
-        <w:tblLook w:val="04A0"/>
-      </w:tblPr>
-      <w:tblGrid>
-        <w:gridCol w:w="1980"/>
-        <w:gridCol w:w="6471"/>
-      </w:tblGrid>
-      <w:tr>
-        <w:trPr>
-          <w:cnfStyle w:val="100000000000"/>
-        </w:trPr>
-        <w:tc>
-          <w:tcPr>
-            <w:cnfStyle w:val="001000000000"/>
-            <w:tcW w:w="1980" w:type="dxa"/>
-          </w:tcPr>
-          <w:p>
-            <w:pPr>
-              <w:pStyle w:val="AfterHeading3"/>
-              <w:ind w:left="0" w:firstLine="0"/>
-              <w:jc w:val="center"/>
-              <w:rPr>
-                <w:rFonts w:ascii="Arial" w:hAnsi="Arial" w:cs="Arial"/>
-                <w:u w:val="none"/>
-              </w:rPr>
-            </w:pPr>
-            <w:r>
-              <w:rPr>
-                <w:rFonts w:ascii="Arial" w:hAnsi="Arial" w:cs="Arial"/>
-                <w:u w:val="none"/>
-              </w:rPr>
-              <w:t>Hal</w:t>
-            </w:r>
-          </w:p>
-        </w:tc>
-        <w:tc>
-          <w:tcPr>
-            <w:tcW w:w="6471" w:type="dxa"/>
-          </w:tcPr>
-          <w:p>
-            <w:pPr>
-              <w:pStyle w:val="AfterHeading3"/>
-              <w:ind w:left="0" w:firstLine="0"/>
-              <w:jc w:val="center"/>
-              <w:cnfStyle w:val="100000000000"/>
-              <w:rPr>
-                <w:rFonts w:ascii="Arial" w:hAnsi="Arial" w:cs="Arial"/>
-                <w:u w:val="none"/>
-              </w:rPr>
-            </w:pPr>
-            <w:r>
-              <w:rPr>
-                <w:rFonts w:ascii="Arial" w:hAnsi="Arial" w:cs="Arial"/>
-                <w:u w:val="none"/>
-              </w:rPr>
-              <w:t>Keterangan</w:t>
-            </w:r>
-          </w:p>
-        </w:tc>
-      </w:tr>
-      <w:tr>
-        <w:trPr>
-          <w:cnfStyle w:val="000000100000"/>
-        </w:trPr>
-        <w:tc>
-          <w:tcPr>
-            <w:cnfStyle w:val="001000000000"/>
-            <w:tcW w:w="1980" w:type="dxa"/>
-          </w:tcPr>
-          <w:p>
-            <w:pPr>
-              <w:pStyle w:val="AfterHeading3"/>
-              <w:ind w:left="0" w:firstLine="0"/>
-              <w:rPr>
-                <w:rFonts w:ascii="Arial" w:hAnsi="Arial" w:cs="Arial"/>
-                <w:b w:val="0"/>
-                <w:u w:val="none"/>
-              </w:rPr>
-            </w:pPr>
-            <w:r>
-              <w:rPr>
-                <w:rFonts w:ascii="Arial" w:hAnsi="Arial" w:cs="Arial"/>
-                <w:b w:val="0"/>
-                <w:u w:val="none"/>
-              </w:rPr>
-              <w:t>No</w:t>
-            </w:r>
-          </w:p>
-        </w:tc>
-        <w:tc>
-          <w:tcPr>
-            <w:tcW w:w="6471" w:type="dxa"/>
-          </w:tcPr>
-          <w:p>
-            <w:pPr>
-              <w:cnfStyle w:val="000000100000"/>
-              <w:rPr>
-                <w:rFonts w:ascii="Arial" w:hAnsi="Arial" w:cs="Arial"/>
-              </w:rPr>
-            </w:pPr>
-            <w:r>
-              <w:rPr>
-                <w:rFonts w:ascii="Arial" w:eastAsia="Times New Roman" w:hAnsi="Arial" w:cs="Arial"/>
-              </w:rPr>
-              <w:t>No urut</w:t>
-            </w:r>
-          </w:p>
-        </w:tc>
-      </w:tr>
-      <w:tr>
-        <w:trPr>
-          <w:trHeight w:val="602"/>
-        </w:trPr>
-        <w:tc>
-          <w:tcPr>
-            <w:cnfStyle w:val="001000000000"/>
-            <w:tcW w:w="1980" w:type="dxa"/>
-          </w:tcPr>
-          <w:p>
-            <w:pPr>
-              <w:pStyle w:val="AfterHeading3"/>
-              <w:ind w:left="0" w:firstLine="0"/>
-              <w:rPr>
-                <w:rFonts w:ascii="Arial" w:hAnsi="Arial" w:cs="Arial"/>
-                <w:b w:val="0"/>
-                <w:u w:val="none"/>
-              </w:rPr>
-            </w:pPr>
-            <w:r>
-              <w:rPr>
-                <w:rFonts w:ascii="Arial" w:hAnsi="Arial" w:cs="Arial"/>
-                <w:b w:val="0"/>
-                <w:u w:val="none"/>
-              </w:rPr>
-              <w:t>Is Order</w:t>
-            </w:r>
-            <w:r>
-              <w:rPr>
-                <w:rFonts w:ascii="Arial" w:hAnsi="Arial" w:cs="Arial"/>
-                <w:b w:val="0"/>
-                <w:u w:val="none"/>
-              </w:rPr>
-              <w:t>ed</w:t>
-            </w:r>
-          </w:p>
-        </w:tc>
-        <w:tc>
-          <w:tcPr>
-            <w:tcW w:w="6471" w:type="dxa"/>
-          </w:tcPr>
-          <w:p>
-            <w:pPr>
-              <w:cnfStyle w:val="000000000000"/>
-              <w:rPr>
-                <w:rFonts w:ascii="Arial" w:hAnsi="Arial" w:cs="Arial"/>
-              </w:rPr>
-            </w:pPr>
-            <w:r>
-              <w:rPr>
-                <w:rFonts w:ascii="Arial" w:eastAsia="Times New Roman" w:hAnsi="Arial" w:cs="Arial"/>
-              </w:rPr>
-              <w:t>Status apakah barang itu disorder/Tdk. Menggunakan komponen checkbox. Value otomatis terisi true jika nilai Qty Order &lt;&gt; 0</w:t>
-            </w:r>
-          </w:p>
-        </w:tc>
-      </w:tr>
-      <w:tr>
-        <w:trPr>
-          <w:cnfStyle w:val="000000100000"/>
-          <w:trHeight w:val="593"/>
-        </w:trPr>
-        <w:tc>
-          <w:tcPr>
-            <w:cnfStyle w:val="001000000000"/>
-            <w:tcW w:w="1980" w:type="dxa"/>
-          </w:tcPr>
-          <w:p>
-            <w:pPr>
-              <w:pStyle w:val="AfterHeading3"/>
-              <w:ind w:left="0" w:firstLine="0"/>
-              <w:rPr>
-                <w:rFonts w:ascii="Arial" w:hAnsi="Arial" w:cs="Arial"/>
-                <w:b w:val="0"/>
-                <w:u w:val="none"/>
-              </w:rPr>
-            </w:pPr>
-            <w:r>
-              <w:rPr>
-                <w:rFonts w:ascii="Arial" w:hAnsi="Arial" w:cs="Arial"/>
-                <w:b w:val="0"/>
-                <w:u w:val="none"/>
-              </w:rPr>
-              <w:t>PLU</w:t>
-            </w:r>
-          </w:p>
-        </w:tc>
-        <w:tc>
-          <w:tcPr>
-            <w:tcW w:w="6471" w:type="dxa"/>
-          </w:tcPr>
-          <w:p>
-            <w:pPr>
-              <w:pStyle w:val="AfterHeading3"/>
-              <w:ind w:left="0" w:firstLine="0"/>
-              <w:cnfStyle w:val="000000100000"/>
-              <w:rPr>
-                <w:rFonts w:ascii="Arial" w:hAnsi="Arial" w:cs="Arial"/>
-                <w:u w:val="none"/>
-              </w:rPr>
-            </w:pPr>
-            <w:r>
-              <w:rPr>
-                <w:rFonts w:ascii="Arial" w:hAnsi="Arial" w:cs="Arial"/>
-              </w:rPr>
-              <w:t>Kode barang, Ext LookUp, Otomatis terisi jika user memilih barang berdasarkan nama</w:t>
-            </w:r>
-          </w:p>
-        </w:tc>
-      </w:tr>
-      <w:tr>
-        <w:trPr>
-          <w:trHeight w:val="557"/>
-        </w:trPr>
-        <w:tc>
-          <w:tcPr>
-            <w:cnfStyle w:val="001000000000"/>
-            <w:tcW w:w="1980" w:type="dxa"/>
-          </w:tcPr>
-          <w:p>
-            <w:pPr>
-              <w:pStyle w:val="AfterHeading3"/>
-              <w:ind w:left="0" w:firstLine="0"/>
-              <w:rPr>
-                <w:rFonts w:ascii="Arial" w:hAnsi="Arial" w:cs="Arial"/>
-                <w:b w:val="0"/>
-                <w:u w:val="none"/>
-              </w:rPr>
-            </w:pPr>
-            <w:r>
-              <w:rPr>
-                <w:rFonts w:ascii="Arial" w:hAnsi="Arial" w:cs="Arial"/>
-                <w:b w:val="0"/>
-                <w:u w:val="none"/>
-              </w:rPr>
-              <w:t>Nama Barang</w:t>
-            </w:r>
-          </w:p>
-        </w:tc>
-        <w:tc>
-          <w:tcPr>
-            <w:tcW w:w="6471" w:type="dxa"/>
-          </w:tcPr>
-          <w:p>
-            <w:pPr>
-              <w:cnfStyle w:val="000000000000"/>
-              <w:rPr>
-                <w:rFonts w:ascii="Arial" w:hAnsi="Arial" w:cs="Arial"/>
-              </w:rPr>
-            </w:pPr>
-            <w:r>
-              <w:rPr>
-                <w:rFonts w:ascii="Arial" w:eastAsia="Times New Roman" w:hAnsi="Arial" w:cs="Arial"/>
-              </w:rPr>
-              <w:t xml:space="preserve">Nama barang, Ext LookUp, otomatis terisi jika user memilih barang berdasarkanPLU </w:t>
-            </w:r>
-          </w:p>
-        </w:tc>
-      </w:tr>
-      <w:tr>
-        <w:trPr>
-          <w:cnfStyle w:val="000000100000"/>
-          <w:trHeight w:val="350"/>
-        </w:trPr>
-        <w:tc>
-          <w:tcPr>
-            <w:cnfStyle w:val="001000000000"/>
-            <w:tcW w:w="1980" w:type="dxa"/>
-          </w:tcPr>
-          <w:p>
-            <w:pPr>
-              <w:pStyle w:val="AfterHeading3"/>
-              <w:ind w:left="0" w:firstLine="0"/>
-              <w:rPr>
-                <w:rFonts w:ascii="Arial" w:hAnsi="Arial" w:cs="Arial"/>
-                <w:b w:val="0"/>
-                <w:u w:val="none"/>
-              </w:rPr>
-            </w:pPr>
-            <w:r>
-              <w:rPr>
-                <w:rFonts w:ascii="Arial" w:hAnsi="Arial" w:cs="Arial"/>
-                <w:b w:val="0"/>
-                <w:u w:val="none"/>
-              </w:rPr>
-              <w:t>Min Order</w:t>
-            </w:r>
-          </w:p>
-        </w:tc>
-        <w:tc>
-          <w:tcPr>
-            <w:tcW w:w="6471" w:type="dxa"/>
-          </w:tcPr>
-          <w:p>
-            <w:pPr>
-              <w:cnfStyle w:val="000000100000"/>
-              <w:rPr>
-                <w:rFonts w:ascii="Arial" w:hAnsi="Arial" w:cs="Arial"/>
-              </w:rPr>
-            </w:pPr>
-            <w:r>
-              <w:rPr>
-                <w:rFonts w:ascii="Arial" w:eastAsia="Times New Roman" w:hAnsi="Arial" w:cs="Arial"/>
-              </w:rPr>
-              <w:t>Min Order otomatis terisi jika PLU dan Supplier terisi</w:t>
-            </w:r>
-            <w:r>
-              <w:rPr>
-                <w:rFonts w:ascii="Arial" w:hAnsi="Arial" w:cs="Arial"/>
-              </w:rPr>
-              <w:t>, read only</w:t>
-            </w:r>
-          </w:p>
-        </w:tc>
-      </w:tr>
-      <w:tr>
-        <w:trPr>
-          <w:trHeight w:val="350"/>
-        </w:trPr>
-        <w:tc>
-          <w:tcPr>
-            <w:cnfStyle w:val="001000000000"/>
-            <w:tcW w:w="1980" w:type="dxa"/>
-          </w:tcPr>
-          <w:p>
-            <w:pPr>
-              <w:pStyle w:val="AfterHeading3"/>
-              <w:ind w:left="0" w:firstLine="0"/>
-              <w:rPr>
-                <w:rFonts w:ascii="Arial" w:hAnsi="Arial" w:cs="Arial"/>
-                <w:b w:val="0"/>
-                <w:u w:val="none"/>
-              </w:rPr>
-            </w:pPr>
-            <w:r>
-              <w:rPr>
-                <w:rFonts w:ascii="Arial" w:hAnsi="Arial" w:cs="Arial"/>
-                <w:b w:val="0"/>
-                <w:u w:val="none"/>
-              </w:rPr>
-              <w:t>Max Order</w:t>
-            </w:r>
-          </w:p>
-        </w:tc>
-        <w:tc>
-          <w:tcPr>
-            <w:tcW w:w="6471" w:type="dxa"/>
-          </w:tcPr>
-          <w:p>
-            <w:pPr>
-              <w:cnfStyle w:val="000000000000"/>
-              <w:rPr>
-                <w:rFonts w:ascii="Arial" w:hAnsi="Arial" w:cs="Arial"/>
-              </w:rPr>
-            </w:pPr>
-            <w:r>
-              <w:rPr>
-                <w:rFonts w:ascii="Arial" w:eastAsia="Times New Roman" w:hAnsi="Arial" w:cs="Arial"/>
-              </w:rPr>
-              <w:t>M</w:t>
-            </w:r>
-            <w:r>
-              <w:rPr>
-                <w:rFonts w:ascii="Arial" w:hAnsi="Arial" w:cs="Arial"/>
-              </w:rPr>
-              <w:t>ax</w:t>
-            </w:r>
-            <w:r>
-              <w:rPr>
-                <w:rFonts w:ascii="Arial" w:eastAsia="Times New Roman" w:hAnsi="Arial" w:cs="Arial"/>
-              </w:rPr>
-              <w:t xml:space="preserve"> Order otomatis terisi jika PLU dan Supplier terisi</w:t>
-            </w:r>
-            <w:r>
-              <w:rPr>
-                <w:rFonts w:ascii="Arial" w:hAnsi="Arial" w:cs="Arial"/>
-              </w:rPr>
-              <w:t>, read only</w:t>
-            </w:r>
-          </w:p>
-        </w:tc>
-      </w:tr>
-      <w:tr>
-        <w:trPr>
-          <w:cnfStyle w:val="000000100000"/>
-        </w:trPr>
-        <w:tc>
-          <w:tcPr>
-            <w:cnfStyle w:val="001000000000"/>
-            <w:tcW w:w="1980" w:type="dxa"/>
-          </w:tcPr>
-          <w:p>
-            <w:pPr>
-              <w:pStyle w:val="AfterHeading3"/>
-              <w:ind w:left="0" w:firstLine="0"/>
-              <w:rPr>
-                <w:rFonts w:ascii="Arial" w:hAnsi="Arial" w:cs="Arial"/>
-                <w:b w:val="0"/>
-                <w:u w:val="none"/>
-              </w:rPr>
-            </w:pPr>
-            <w:r>
-              <w:rPr>
-                <w:rFonts w:ascii="Arial" w:hAnsi="Arial" w:cs="Arial"/>
-                <w:b w:val="0"/>
-                <w:u w:val="none"/>
-              </w:rPr>
-              <w:t>Current Stock</w:t>
-            </w:r>
-          </w:p>
-        </w:tc>
-        <w:tc>
-          <w:tcPr>
-            <w:tcW w:w="6471" w:type="dxa"/>
-          </w:tcPr>
-          <w:p>
-            <w:pPr>
-              <w:pStyle w:val="AfterHeading3"/>
-              <w:ind w:left="0" w:firstLine="0"/>
-              <w:cnfStyle w:val="000000100000"/>
-              <w:rPr>
-                <w:rFonts w:ascii="Arial" w:hAnsi="Arial" w:cs="Arial"/>
-                <w:u w:val="none"/>
-              </w:rPr>
-            </w:pPr>
-            <w:r>
-              <w:rPr>
-                <w:rFonts w:ascii="Arial" w:hAnsi="Arial" w:cs="Arial"/>
-                <w:u w:val="none"/>
-              </w:rPr>
-              <w:t>Stock Sekarang (All Gudang), read only</w:t>
-            </w:r>
-          </w:p>
-        </w:tc>
-      </w:tr>
-      <w:tr>
-        <w:tc>
-          <w:tcPr>
-            <w:cnfStyle w:val="001000000000"/>
-            <w:tcW w:w="1980" w:type="dxa"/>
-          </w:tcPr>
-          <w:p>
-            <w:pPr>
-              <w:pStyle w:val="AfterHeading3"/>
-              <w:ind w:left="0" w:firstLine="0"/>
-              <w:rPr>
-                <w:rFonts w:ascii="Arial" w:hAnsi="Arial" w:cs="Arial"/>
-                <w:b w:val="0"/>
-                <w:u w:val="none"/>
-              </w:rPr>
-            </w:pPr>
-            <w:r>
-              <w:rPr>
-                <w:rFonts w:ascii="Arial" w:hAnsi="Arial" w:cs="Arial"/>
-                <w:b w:val="0"/>
-                <w:u w:val="none"/>
-              </w:rPr>
-              <w:t>Qty SO</w:t>
-            </w:r>
-          </w:p>
-        </w:tc>
-        <w:tc>
-          <w:tcPr>
-            <w:tcW w:w="6471" w:type="dxa"/>
-          </w:tcPr>
-          <w:p>
-            <w:pPr>
-              <w:pStyle w:val="AfterHeading3"/>
-              <w:ind w:left="0" w:firstLine="0"/>
-              <w:cnfStyle w:val="000000000000"/>
-              <w:rPr>
-                <w:rFonts w:ascii="Arial" w:hAnsi="Arial" w:cs="Arial"/>
-                <w:u w:val="none"/>
-              </w:rPr>
-            </w:pPr>
-            <w:r>
-              <w:rPr>
-                <w:rFonts w:ascii="Arial" w:hAnsi="Arial" w:cs="Arial"/>
-                <w:u w:val="none"/>
-              </w:rPr>
-              <w:t>Qty order yang disarankan, read only</w:t>
-            </w:r>
-          </w:p>
-        </w:tc>
-      </w:tr>
-      <w:tr>
-        <w:trPr>
-          <w:cnfStyle w:val="000000100000"/>
-        </w:trPr>
-        <w:tc>
-          <w:tcPr>
-            <w:cnfStyle w:val="001000000000"/>
-            <w:tcW w:w="1980" w:type="dxa"/>
-          </w:tcPr>
-          <w:p>
-            <w:pPr>
-              <w:pStyle w:val="AfterHeading3"/>
-              <w:ind w:left="0" w:firstLine="0"/>
-              <w:rPr>
-                <w:rFonts w:ascii="Arial" w:hAnsi="Arial" w:cs="Arial"/>
-                <w:b w:val="0"/>
-                <w:u w:val="none"/>
-              </w:rPr>
-            </w:pPr>
-            <w:r>
-              <w:rPr>
-                <w:rFonts w:ascii="Arial" w:hAnsi="Arial" w:cs="Arial"/>
-                <w:b w:val="0"/>
-                <w:u w:val="none"/>
-              </w:rPr>
-              <w:t>Qty Order</w:t>
-            </w:r>
-          </w:p>
-        </w:tc>
-        <w:tc>
-          <w:tcPr>
-            <w:tcW w:w="6471" w:type="dxa"/>
-          </w:tcPr>
-          <w:p>
-            <w:pPr>
-              <w:pStyle w:val="AfterHeading3"/>
-              <w:ind w:left="0" w:firstLine="0"/>
-              <w:cnfStyle w:val="000000100000"/>
-              <w:rPr>
-                <w:rFonts w:ascii="Arial" w:hAnsi="Arial" w:cs="Arial"/>
-                <w:u w:val="none"/>
-              </w:rPr>
-            </w:pPr>
-            <w:r>
-              <w:rPr>
-                <w:rFonts w:ascii="Arial" w:hAnsi="Arial" w:cs="Arial"/>
-                <w:u w:val="none"/>
-              </w:rPr>
-              <w:t>Qty order, diinput manual oleh user</w:t>
-            </w:r>
-          </w:p>
-        </w:tc>
-      </w:tr>
-      <w:tr>
-        <w:tc>
-          <w:tcPr>
-            <w:cnfStyle w:val="001000000000"/>
-            <w:tcW w:w="1980" w:type="dxa"/>
-          </w:tcPr>
-          <w:p>
-            <w:pPr>
-              <w:pStyle w:val="AfterHeading3"/>
-              <w:ind w:left="0" w:firstLine="0"/>
-              <w:rPr>
-                <w:rFonts w:ascii="Arial" w:hAnsi="Arial" w:cs="Arial"/>
-                <w:b w:val="0"/>
-                <w:u w:val="none"/>
-              </w:rPr>
-            </w:pPr>
-            <w:r>
-              <w:rPr>
-                <w:rFonts w:ascii="Arial" w:hAnsi="Arial" w:cs="Arial"/>
-                <w:b w:val="0"/>
-                <w:u w:val="none"/>
-              </w:rPr>
-              <w:t>Supplier Code</w:t>
-            </w:r>
-          </w:p>
-        </w:tc>
-        <w:tc>
-          <w:tcPr>
-            <w:tcW w:w="6471" w:type="dxa"/>
-          </w:tcPr>
-          <w:p>
-            <w:pPr>
-              <w:pStyle w:val="AfterHeading3"/>
-              <w:ind w:left="0" w:firstLine="0"/>
-              <w:cnfStyle w:val="000000000000"/>
-              <w:rPr>
-                <w:rFonts w:ascii="Arial" w:hAnsi="Arial" w:cs="Arial"/>
-                <w:u w:val="none"/>
-              </w:rPr>
-            </w:pPr>
-            <w:r>
-              <w:rPr>
-                <w:rFonts w:ascii="Arial" w:hAnsi="Arial" w:cs="Arial"/>
-                <w:u w:val="none"/>
-              </w:rPr>
-              <w:t>Kode Supplier Merchan Grup, Extended Look Up, akan terisi otomatis jika user memilih supplier berdasarkan nama merchant grup</w:t>
-            </w:r>
-          </w:p>
-        </w:tc>
-      </w:tr>
-      <w:tr>
-        <w:trPr>
-          <w:cnfStyle w:val="000000100000"/>
-        </w:trPr>
-        <w:tc>
-          <w:tcPr>
-            <w:cnfStyle w:val="001000000000"/>
-            <w:tcW w:w="1980" w:type="dxa"/>
-          </w:tcPr>
-          <w:p>
-            <w:pPr>
-              <w:pStyle w:val="AfterHeading3"/>
-              <w:ind w:left="0" w:firstLine="0"/>
-              <w:rPr>
-                <w:rFonts w:ascii="Arial" w:hAnsi="Arial" w:cs="Arial"/>
-                <w:b w:val="0"/>
-                <w:u w:val="none"/>
-              </w:rPr>
-            </w:pPr>
-            <w:r>
-              <w:rPr>
-                <w:rFonts w:ascii="Arial" w:hAnsi="Arial" w:cs="Arial"/>
-                <w:b w:val="0"/>
-                <w:u w:val="none"/>
-              </w:rPr>
-              <w:t>Supplier Name</w:t>
-            </w:r>
-          </w:p>
-        </w:tc>
-        <w:tc>
-          <w:tcPr>
-            <w:tcW w:w="6471" w:type="dxa"/>
-          </w:tcPr>
-          <w:p>
-            <w:pPr>
-              <w:pStyle w:val="AfterHeading3"/>
-              <w:ind w:left="0" w:firstLine="0"/>
-              <w:cnfStyle w:val="000000100000"/>
-              <w:rPr>
-                <w:rFonts w:ascii="Arial" w:hAnsi="Arial" w:cs="Arial"/>
-                <w:u w:val="none"/>
-              </w:rPr>
-            </w:pPr>
-            <w:r>
-              <w:rPr>
-                <w:rFonts w:ascii="Arial" w:hAnsi="Arial" w:cs="Arial"/>
-                <w:u w:val="none"/>
-              </w:rPr>
-              <w:t>Nama supplier</w:t>
-            </w:r>
-            <w:r>
-              <w:rPr>
-                <w:rFonts w:ascii="Arial" w:hAnsi="Arial" w:cs="Arial"/>
-                <w:u w:val="none"/>
-              </w:rPr>
-              <w:t xml:space="preserve"> merchant grup</w:t>
-            </w:r>
-            <w:r>
-              <w:rPr>
-                <w:rFonts w:ascii="Arial" w:hAnsi="Arial" w:cs="Arial"/>
-                <w:u w:val="none"/>
-              </w:rPr>
-              <w:t>, extended look up, akan terisi otomatis jika user memilih supplier berdasarkan kode</w:t>
-            </w:r>
-          </w:p>
-        </w:tc>
-      </w:tr>
-      <w:tr>
-        <w:trPr>
-          <w:trHeight w:val="558"/>
-        </w:trPr>
-        <w:tc>
-          <w:tcPr>
-            <w:cnfStyle w:val="001000000000"/>
-            <w:tcW w:w="1980" w:type="dxa"/>
-          </w:tcPr>
-          <w:p>
-            <w:pPr>
-              <w:pStyle w:val="AfterHeading3"/>
-              <w:ind w:left="0" w:firstLine="0"/>
-              <w:rPr>
-                <w:rFonts w:ascii="Arial" w:hAnsi="Arial" w:cs="Arial"/>
-                <w:b w:val="0"/>
-                <w:u w:val="none"/>
-              </w:rPr>
-            </w:pPr>
-            <w:r>
-              <w:rPr>
-                <w:rFonts w:ascii="Arial" w:hAnsi="Arial" w:cs="Arial"/>
-                <w:b w:val="0"/>
-                <w:u w:val="none"/>
-              </w:rPr>
-              <w:t>Lead Time</w:t>
-            </w:r>
-          </w:p>
-        </w:tc>
-        <w:tc>
-          <w:tcPr>
-            <w:tcW w:w="6471" w:type="dxa"/>
-          </w:tcPr>
-          <w:p>
-            <w:pPr>
-              <w:pStyle w:val="AfterHeading3"/>
-              <w:ind w:left="0" w:firstLine="0"/>
-              <w:cnfStyle w:val="000000000000"/>
-              <w:rPr>
-                <w:rFonts w:ascii="Arial" w:hAnsi="Arial" w:cs="Arial"/>
-                <w:u w:val="none"/>
-              </w:rPr>
-            </w:pPr>
-            <w:r>
-              <w:rPr>
-                <w:rFonts w:ascii="Arial" w:hAnsi="Arial" w:cs="Arial"/>
-                <w:u w:val="none"/>
-              </w:rPr>
-              <w:t xml:space="preserve">Read Only. Akan terisi otomatis jika user memilih </w:t>
-            </w:r>
-            <w:r>
-              <w:rPr>
-                <w:rFonts w:ascii="Arial" w:hAnsi="Arial" w:cs="Arial"/>
-                <w:u w:val="none"/>
-              </w:rPr>
-              <w:t>Supplier</w:t>
-            </w:r>
-          </w:p>
-        </w:tc>
-      </w:tr>
-      <w:tr>
-        <w:trPr>
-          <w:cnfStyle w:val="000000100000"/>
-        </w:trPr>
-        <w:tc>
-          <w:tcPr>
-            <w:cnfStyle w:val="001000000000"/>
-            <w:tcW w:w="1980" w:type="dxa"/>
-          </w:tcPr>
-          <w:p>
-            <w:pPr>
-              <w:pStyle w:val="AfterHeading3"/>
-              <w:ind w:left="0" w:firstLine="0"/>
-              <w:rPr>
-                <w:rFonts w:ascii="Arial" w:hAnsi="Arial" w:cs="Arial"/>
-                <w:b w:val="0"/>
-                <w:u w:val="none"/>
-              </w:rPr>
-            </w:pPr>
-            <w:r>
-              <w:rPr>
-                <w:rFonts w:ascii="Arial" w:hAnsi="Arial" w:cs="Arial"/>
-                <w:b w:val="0"/>
-                <w:u w:val="none"/>
-              </w:rPr>
-              <w:lastRenderedPageBreak/>
-              <w:t>Buy Price</w:t>
-            </w:r>
-          </w:p>
-        </w:tc>
-        <w:tc>
-          <w:tcPr>
-            <w:tcW w:w="6471" w:type="dxa"/>
-          </w:tcPr>
-          <w:p>
-            <w:pPr>
-              <w:pStyle w:val="AfterHeading3"/>
-              <w:ind w:left="0" w:firstLine="0"/>
-              <w:cnfStyle w:val="000000100000"/>
-              <w:rPr>
-                <w:rFonts w:ascii="Arial" w:hAnsi="Arial" w:cs="Arial"/>
-                <w:u w:val="none"/>
-              </w:rPr>
-            </w:pPr>
-            <w:r>
-              <w:rPr>
-                <w:rFonts w:ascii="Arial" w:hAnsi="Arial" w:cs="Arial"/>
-                <w:u w:val="none"/>
-              </w:rPr>
-              <w:t>Harga beli, diambil dari barang supplier</w:t>
-            </w:r>
-          </w:p>
-        </w:tc>
-      </w:tr>
-      <w:tr>
-        <w:tc>
-          <w:tcPr>
-            <w:cnfStyle w:val="001000000000"/>
-            <w:tcW w:w="1980" w:type="dxa"/>
-          </w:tcPr>
-          <w:p>
-            <w:pPr>
-              <w:pStyle w:val="AfterHeading3"/>
-              <w:ind w:left="0" w:firstLine="0"/>
-              <w:rPr>
-                <w:rFonts w:ascii="Arial" w:hAnsi="Arial" w:cs="Arial"/>
-                <w:b w:val="0"/>
-                <w:u w:val="none"/>
-              </w:rPr>
-            </w:pPr>
-            <w:r>
-              <w:rPr>
-                <w:rFonts w:ascii="Arial" w:hAnsi="Arial" w:cs="Arial"/>
-                <w:b w:val="0"/>
-                <w:u w:val="none"/>
-              </w:rPr>
-              <w:t>Disc 1</w:t>
-            </w:r>
-          </w:p>
-        </w:tc>
-        <w:tc>
-          <w:tcPr>
-            <w:tcW w:w="6471" w:type="dxa"/>
-          </w:tcPr>
-          <w:p>
-            <w:pPr>
-              <w:pStyle w:val="AfterHeading3"/>
-              <w:ind w:left="0" w:firstLine="0"/>
-              <w:cnfStyle w:val="000000000000"/>
-              <w:rPr>
-                <w:rFonts w:ascii="Arial" w:hAnsi="Arial" w:cs="Arial"/>
-                <w:u w:val="none"/>
-              </w:rPr>
-            </w:pPr>
-            <w:r>
-              <w:rPr>
-                <w:rFonts w:ascii="Arial" w:hAnsi="Arial" w:cs="Arial"/>
-                <w:u w:val="none"/>
-              </w:rPr>
-              <w:t>Disc 1, diambil dari barang supplier</w:t>
-            </w:r>
-          </w:p>
-        </w:tc>
-      </w:tr>
-      <w:tr>
-        <w:trPr>
-          <w:cnfStyle w:val="000000100000"/>
-        </w:trPr>
-        <w:tc>
-          <w:tcPr>
-            <w:cnfStyle w:val="001000000000"/>
-            <w:tcW w:w="1980" w:type="dxa"/>
-          </w:tcPr>
-          <w:p>
-            <w:pPr>
-              <w:pStyle w:val="AfterHeading3"/>
-              <w:ind w:left="0" w:firstLine="0"/>
-              <w:rPr>
-                <w:rFonts w:ascii="Arial" w:hAnsi="Arial" w:cs="Arial"/>
-                <w:b w:val="0"/>
-                <w:u w:val="none"/>
-              </w:rPr>
-            </w:pPr>
-            <w:r>
-              <w:rPr>
-                <w:rFonts w:ascii="Arial" w:hAnsi="Arial" w:cs="Arial"/>
-                <w:b w:val="0"/>
-                <w:u w:val="none"/>
-              </w:rPr>
-              <w:t>Disc 2</w:t>
-            </w:r>
-          </w:p>
-        </w:tc>
-        <w:tc>
-          <w:tcPr>
-            <w:tcW w:w="6471" w:type="dxa"/>
-          </w:tcPr>
-          <w:p>
-            <w:pPr>
-              <w:pStyle w:val="AfterHeading3"/>
-              <w:ind w:left="0" w:firstLine="0"/>
-              <w:cnfStyle w:val="000000100000"/>
-              <w:rPr>
-                <w:rFonts w:ascii="Arial" w:hAnsi="Arial" w:cs="Arial"/>
-                <w:u w:val="none"/>
-              </w:rPr>
-            </w:pPr>
-            <w:r>
-              <w:rPr>
-                <w:rFonts w:ascii="Arial" w:hAnsi="Arial" w:cs="Arial"/>
-                <w:u w:val="none"/>
-              </w:rPr>
-              <w:t>Disc 2, diambil dari barang supplier</w:t>
-            </w:r>
-          </w:p>
-        </w:tc>
-      </w:tr>
-      <w:tr>
-        <w:tc>
-          <w:tcPr>
-            <w:cnfStyle w:val="001000000000"/>
-            <w:tcW w:w="1980" w:type="dxa"/>
-          </w:tcPr>
-          <w:p>
-            <w:pPr>
-              <w:pStyle w:val="AfterHeading3"/>
-              <w:ind w:left="0" w:firstLine="0"/>
-              <w:rPr>
-                <w:rFonts w:ascii="Arial" w:hAnsi="Arial" w:cs="Arial"/>
-                <w:b w:val="0"/>
-                <w:u w:val="none"/>
-              </w:rPr>
-            </w:pPr>
-            <w:r>
-              <w:rPr>
-                <w:rFonts w:ascii="Arial" w:hAnsi="Arial" w:cs="Arial"/>
-                <w:b w:val="0"/>
-                <w:u w:val="none"/>
-              </w:rPr>
-              <w:t>Disc 3</w:t>
-            </w:r>
-          </w:p>
-        </w:tc>
-        <w:tc>
-          <w:tcPr>
-            <w:tcW w:w="6471" w:type="dxa"/>
-          </w:tcPr>
-          <w:p>
-            <w:pPr>
-              <w:pStyle w:val="AfterHeading3"/>
-              <w:ind w:left="0" w:firstLine="0"/>
-              <w:cnfStyle w:val="000000000000"/>
-              <w:rPr>
-                <w:rFonts w:ascii="Arial" w:hAnsi="Arial" w:cs="Arial"/>
-                <w:u w:val="none"/>
-              </w:rPr>
-            </w:pPr>
-            <w:r>
-              <w:rPr>
-                <w:rFonts w:ascii="Arial" w:hAnsi="Arial" w:cs="Arial"/>
-                <w:u w:val="none"/>
-              </w:rPr>
-              <w:t>Disc 3, diambil dari barang supplier</w:t>
-            </w:r>
-          </w:p>
-        </w:tc>
-      </w:tr>
-    </w:tbl>
-    <w:p>
-      <w:pPr>
-        <w:pStyle w:val="AfterHeading3"/>
-        <w:rPr>
-          <w:rFonts w:ascii="Arial" w:hAnsi="Arial" w:cs="Arial"/>
-          <w:sz w:val="20"/>
-          <w:szCs w:val="20"/>
-          <w:u w:val="none"/>
-        </w:rPr>
-      </w:pPr>
     </w:p>
     <w:p/>
     <w:sectPr>
-      <w:headerReference w:type="default" r:id="rId18"/>
+      <w:headerReference w:type="default" r:id="rId16"/>
       <w:pgSz w:w="12240" w:h="15840"/>
       <w:pgMar w:top="720" w:right="720" w:bottom="720" w:left="720" w:header="720" w:footer="720" w:gutter="0"/>
       <w:cols w:space="720"/>
@@ -4276,7 +2907,7 @@
               <w:rFonts w:ascii="Arial" w:hAnsi="Arial" w:cs="Arial"/>
               <w:noProof/>
             </w:rPr>
-            <w:t>8</w:t>
+            <w:t>6</w:t>
           </w:r>
           <w:r>
             <w:rPr>
@@ -4384,6 +3015,184 @@
     </w:lvl>
   </w:abstractNum>
   <w:abstractNum w:abstractNumId="1">
+    <w:nsid w:val="07893E4A"/>
+    <w:multiLevelType w:val="hybridMultilevel"/>
+    <w:tmpl w:val="0E785200"/>
+    <w:lvl w:ilvl="0" w:tplc="04090015">
+      <w:start w:val="1"/>
+      <w:numFmt w:val="upperLetter"/>
+      <w:lvlText w:val="%1."/>
+      <w:lvlJc w:val="left"/>
+      <w:pPr>
+        <w:ind w:left="720" w:hanging="360"/>
+      </w:pPr>
+      <w:rPr>
+        <w:rFonts w:hint="default"/>
+      </w:rPr>
+    </w:lvl>
+    <w:lvl w:ilvl="1" w:tplc="04090019" w:tentative="1">
+      <w:start w:val="1"/>
+      <w:numFmt w:val="lowerLetter"/>
+      <w:lvlText w:val="%2."/>
+      <w:lvlJc w:val="left"/>
+      <w:pPr>
+        <w:ind w:left="1440" w:hanging="360"/>
+      </w:pPr>
+    </w:lvl>
+    <w:lvl w:ilvl="2" w:tplc="0409001B" w:tentative="1">
+      <w:start w:val="1"/>
+      <w:numFmt w:val="lowerRoman"/>
+      <w:lvlText w:val="%3."/>
+      <w:lvlJc w:val="right"/>
+      <w:pPr>
+        <w:ind w:left="2160" w:hanging="180"/>
+      </w:pPr>
+    </w:lvl>
+    <w:lvl w:ilvl="3" w:tplc="0409000F" w:tentative="1">
+      <w:start w:val="1"/>
+      <w:numFmt w:val="decimal"/>
+      <w:lvlText w:val="%4."/>
+      <w:lvlJc w:val="left"/>
+      <w:pPr>
+        <w:ind w:left="2880" w:hanging="360"/>
+      </w:pPr>
+    </w:lvl>
+    <w:lvl w:ilvl="4" w:tplc="04090019" w:tentative="1">
+      <w:start w:val="1"/>
+      <w:numFmt w:val="lowerLetter"/>
+      <w:lvlText w:val="%5."/>
+      <w:lvlJc w:val="left"/>
+      <w:pPr>
+        <w:ind w:left="3600" w:hanging="360"/>
+      </w:pPr>
+    </w:lvl>
+    <w:lvl w:ilvl="5" w:tplc="0409001B" w:tentative="1">
+      <w:start w:val="1"/>
+      <w:numFmt w:val="lowerRoman"/>
+      <w:lvlText w:val="%6."/>
+      <w:lvlJc w:val="right"/>
+      <w:pPr>
+        <w:ind w:left="4320" w:hanging="180"/>
+      </w:pPr>
+    </w:lvl>
+    <w:lvl w:ilvl="6" w:tplc="0409000F" w:tentative="1">
+      <w:start w:val="1"/>
+      <w:numFmt w:val="decimal"/>
+      <w:lvlText w:val="%7."/>
+      <w:lvlJc w:val="left"/>
+      <w:pPr>
+        <w:ind w:left="5040" w:hanging="360"/>
+      </w:pPr>
+    </w:lvl>
+    <w:lvl w:ilvl="7" w:tplc="04090019" w:tentative="1">
+      <w:start w:val="1"/>
+      <w:numFmt w:val="lowerLetter"/>
+      <w:lvlText w:val="%8."/>
+      <w:lvlJc w:val="left"/>
+      <w:pPr>
+        <w:ind w:left="5760" w:hanging="360"/>
+      </w:pPr>
+    </w:lvl>
+    <w:lvl w:ilvl="8" w:tplc="0409001B" w:tentative="1">
+      <w:start w:val="1"/>
+      <w:numFmt w:val="lowerRoman"/>
+      <w:lvlText w:val="%9."/>
+      <w:lvlJc w:val="right"/>
+      <w:pPr>
+        <w:ind w:left="6480" w:hanging="180"/>
+      </w:pPr>
+    </w:lvl>
+  </w:abstractNum>
+  <w:abstractNum w:abstractNumId="2">
+    <w:nsid w:val="128F3213"/>
+    <w:multiLevelType w:val="hybridMultilevel"/>
+    <w:tmpl w:val="DD10366E"/>
+    <w:lvl w:ilvl="0" w:tplc="04090019">
+      <w:start w:val="1"/>
+      <w:numFmt w:val="lowerLetter"/>
+      <w:lvlText w:val="%1."/>
+      <w:lvlJc w:val="left"/>
+      <w:pPr>
+        <w:ind w:left="720" w:hanging="360"/>
+      </w:pPr>
+      <w:rPr>
+        <w:rFonts w:hint="default"/>
+      </w:rPr>
+    </w:lvl>
+    <w:lvl w:ilvl="1" w:tplc="04090019" w:tentative="1">
+      <w:start w:val="1"/>
+      <w:numFmt w:val="lowerLetter"/>
+      <w:lvlText w:val="%2."/>
+      <w:lvlJc w:val="left"/>
+      <w:pPr>
+        <w:ind w:left="1440" w:hanging="360"/>
+      </w:pPr>
+    </w:lvl>
+    <w:lvl w:ilvl="2" w:tplc="0409001B" w:tentative="1">
+      <w:start w:val="1"/>
+      <w:numFmt w:val="lowerRoman"/>
+      <w:lvlText w:val="%3."/>
+      <w:lvlJc w:val="right"/>
+      <w:pPr>
+        <w:ind w:left="2160" w:hanging="180"/>
+      </w:pPr>
+    </w:lvl>
+    <w:lvl w:ilvl="3" w:tplc="0409000F" w:tentative="1">
+      <w:start w:val="1"/>
+      <w:numFmt w:val="decimal"/>
+      <w:lvlText w:val="%4."/>
+      <w:lvlJc w:val="left"/>
+      <w:pPr>
+        <w:ind w:left="2880" w:hanging="360"/>
+      </w:pPr>
+    </w:lvl>
+    <w:lvl w:ilvl="4" w:tplc="04090019" w:tentative="1">
+      <w:start w:val="1"/>
+      <w:numFmt w:val="lowerLetter"/>
+      <w:lvlText w:val="%5."/>
+      <w:lvlJc w:val="left"/>
+      <w:pPr>
+        <w:ind w:left="3600" w:hanging="360"/>
+      </w:pPr>
+    </w:lvl>
+    <w:lvl w:ilvl="5" w:tplc="0409001B" w:tentative="1">
+      <w:start w:val="1"/>
+      <w:numFmt w:val="lowerRoman"/>
+      <w:lvlText w:val="%6."/>
+      <w:lvlJc w:val="right"/>
+      <w:pPr>
+        <w:ind w:left="4320" w:hanging="180"/>
+      </w:pPr>
+    </w:lvl>
+    <w:lvl w:ilvl="6" w:tplc="0409000F" w:tentative="1">
+      <w:start w:val="1"/>
+      <w:numFmt w:val="decimal"/>
+      <w:lvlText w:val="%7."/>
+      <w:lvlJc w:val="left"/>
+      <w:pPr>
+        <w:ind w:left="5040" w:hanging="360"/>
+      </w:pPr>
+    </w:lvl>
+    <w:lvl w:ilvl="7" w:tplc="04090019" w:tentative="1">
+      <w:start w:val="1"/>
+      <w:numFmt w:val="lowerLetter"/>
+      <w:lvlText w:val="%8."/>
+      <w:lvlJc w:val="left"/>
+      <w:pPr>
+        <w:ind w:left="5760" w:hanging="360"/>
+      </w:pPr>
+    </w:lvl>
+    <w:lvl w:ilvl="8" w:tplc="0409001B" w:tentative="1">
+      <w:start w:val="1"/>
+      <w:numFmt w:val="lowerRoman"/>
+      <w:lvlText w:val="%9."/>
+      <w:lvlJc w:val="right"/>
+      <w:pPr>
+        <w:ind w:left="6480" w:hanging="180"/>
+      </w:pPr>
+    </w:lvl>
+  </w:abstractNum>
+  <w:abstractNum w:abstractNumId="3">
     <w:nsid w:val="15225DB9"/>
     <w:multiLevelType w:val="hybridMultilevel"/>
     <w:tmpl w:val="D432429A"/>
@@ -4495,7 +3304,7 @@
       </w:rPr>
     </w:lvl>
   </w:abstractNum>
-  <w:abstractNum w:abstractNumId="2">
+  <w:abstractNum w:abstractNumId="4">
     <w:nsid w:val="16F86912"/>
     <w:multiLevelType w:val="hybridMultilevel"/>
     <w:tmpl w:val="3FC6F1B4"/>
@@ -4583,7 +3392,7 @@
       </w:pPr>
     </w:lvl>
   </w:abstractNum>
-  <w:abstractNum w:abstractNumId="3">
+  <w:abstractNum w:abstractNumId="5">
     <w:nsid w:val="17F00DBB"/>
     <w:multiLevelType w:val="hybridMultilevel"/>
     <w:tmpl w:val="DC66EC92"/>
@@ -4695,7 +3504,7 @@
       </w:rPr>
     </w:lvl>
   </w:abstractNum>
-  <w:abstractNum w:abstractNumId="4">
+  <w:abstractNum w:abstractNumId="6">
     <w:nsid w:val="18C3393D"/>
     <w:multiLevelType w:val="multilevel"/>
     <w:tmpl w:val="0409001F"/>
@@ -4781,7 +3590,7 @@
       </w:pPr>
     </w:lvl>
   </w:abstractNum>
-  <w:abstractNum w:abstractNumId="5">
+  <w:abstractNum w:abstractNumId="7">
     <w:nsid w:val="1B9E2B98"/>
     <w:multiLevelType w:val="hybridMultilevel"/>
     <w:tmpl w:val="57F8386E"/>
@@ -4895,7 +3704,7 @@
       </w:rPr>
     </w:lvl>
   </w:abstractNum>
-  <w:abstractNum w:abstractNumId="6">
+  <w:abstractNum w:abstractNumId="8">
     <w:nsid w:val="1D2D6D92"/>
     <w:multiLevelType w:val="hybridMultilevel"/>
     <w:tmpl w:val="52F02E46"/>
@@ -5008,7 +3817,7 @@
       </w:rPr>
     </w:lvl>
   </w:abstractNum>
-  <w:abstractNum w:abstractNumId="7">
+  <w:abstractNum w:abstractNumId="9">
     <w:nsid w:val="1EB708B2"/>
     <w:multiLevelType w:val="hybridMultilevel"/>
     <w:tmpl w:val="DFE26216"/>
@@ -5094,7 +3903,7 @@
       </w:pPr>
     </w:lvl>
   </w:abstractNum>
-  <w:abstractNum w:abstractNumId="8">
+  <w:abstractNum w:abstractNumId="10">
     <w:nsid w:val="22E26A92"/>
     <w:multiLevelType w:val="hybridMultilevel"/>
     <w:tmpl w:val="099287F6"/>
@@ -5183,7 +3992,7 @@
       </w:pPr>
     </w:lvl>
   </w:abstractNum>
-  <w:abstractNum w:abstractNumId="9">
+  <w:abstractNum w:abstractNumId="11">
     <w:nsid w:val="22F30138"/>
     <w:multiLevelType w:val="hybridMultilevel"/>
     <w:tmpl w:val="D3AE784A"/>
@@ -5296,7 +4105,96 @@
       </w:rPr>
     </w:lvl>
   </w:abstractNum>
-  <w:abstractNum w:abstractNumId="10">
+  <w:abstractNum w:abstractNumId="12">
+    <w:nsid w:val="25557577"/>
+    <w:multiLevelType w:val="hybridMultilevel"/>
+    <w:tmpl w:val="6164D020"/>
+    <w:lvl w:ilvl="0" w:tplc="1DC44CD8">
+      <w:start w:val="1"/>
+      <w:numFmt w:val="lowerLetter"/>
+      <w:lvlText w:val="%1."/>
+      <w:lvlJc w:val="left"/>
+      <w:pPr>
+        <w:ind w:left="2280" w:hanging="360"/>
+      </w:pPr>
+      <w:rPr>
+        <w:rFonts w:hint="default"/>
+      </w:rPr>
+    </w:lvl>
+    <w:lvl w:ilvl="1" w:tplc="04090019" w:tentative="1">
+      <w:start w:val="1"/>
+      <w:numFmt w:val="lowerLetter"/>
+      <w:lvlText w:val="%2."/>
+      <w:lvlJc w:val="left"/>
+      <w:pPr>
+        <w:ind w:left="3000" w:hanging="360"/>
+      </w:pPr>
+    </w:lvl>
+    <w:lvl w:ilvl="2" w:tplc="0409001B" w:tentative="1">
+      <w:start w:val="1"/>
+      <w:numFmt w:val="lowerRoman"/>
+      <w:lvlText w:val="%3."/>
+      <w:lvlJc w:val="right"/>
+      <w:pPr>
+        <w:ind w:left="3720" w:hanging="180"/>
+      </w:pPr>
+    </w:lvl>
+    <w:lvl w:ilvl="3" w:tplc="0409000F" w:tentative="1">
+      <w:start w:val="1"/>
+      <w:numFmt w:val="decimal"/>
+      <w:lvlText w:val="%4."/>
+      <w:lvlJc w:val="left"/>
+      <w:pPr>
+        <w:ind w:left="4440" w:hanging="360"/>
+      </w:pPr>
+    </w:lvl>
+    <w:lvl w:ilvl="4" w:tplc="04090019" w:tentative="1">
+      <w:start w:val="1"/>
+      <w:numFmt w:val="lowerLetter"/>
+      <w:lvlText w:val="%5."/>
+      <w:lvlJc w:val="left"/>
+      <w:pPr>
+        <w:ind w:left="5160" w:hanging="360"/>
+      </w:pPr>
+    </w:lvl>
+    <w:lvl w:ilvl="5" w:tplc="0409001B" w:tentative="1">
+      <w:start w:val="1"/>
+      <w:numFmt w:val="lowerRoman"/>
+      <w:lvlText w:val="%6."/>
+      <w:lvlJc w:val="right"/>
+      <w:pPr>
+        <w:ind w:left="5880" w:hanging="180"/>
+      </w:pPr>
+    </w:lvl>
+    <w:lvl w:ilvl="6" w:tplc="0409000F" w:tentative="1">
+      <w:start w:val="1"/>
+      <w:numFmt w:val="decimal"/>
+      <w:lvlText w:val="%7."/>
+      <w:lvlJc w:val="left"/>
+      <w:pPr>
+        <w:ind w:left="6600" w:hanging="360"/>
+      </w:pPr>
+    </w:lvl>
+    <w:lvl w:ilvl="7" w:tplc="04090019" w:tentative="1">
+      <w:start w:val="1"/>
+      <w:numFmt w:val="lowerLetter"/>
+      <w:lvlText w:val="%8."/>
+      <w:lvlJc w:val="left"/>
+      <w:pPr>
+        <w:ind w:left="7320" w:hanging="360"/>
+      </w:pPr>
+    </w:lvl>
+    <w:lvl w:ilvl="8" w:tplc="0409001B" w:tentative="1">
+      <w:start w:val="1"/>
+      <w:numFmt w:val="lowerRoman"/>
+      <w:lvlText w:val="%9."/>
+      <w:lvlJc w:val="right"/>
+      <w:pPr>
+        <w:ind w:left="8040" w:hanging="180"/>
+      </w:pPr>
+    </w:lvl>
+  </w:abstractNum>
+  <w:abstractNum w:abstractNumId="13">
     <w:nsid w:val="27AC28F2"/>
     <w:multiLevelType w:val="hybridMultilevel"/>
     <w:tmpl w:val="2C44782A"/>
@@ -5385,7 +4283,7 @@
       </w:pPr>
     </w:lvl>
   </w:abstractNum>
-  <w:abstractNum w:abstractNumId="11">
+  <w:abstractNum w:abstractNumId="14">
     <w:nsid w:val="27B9303A"/>
     <w:multiLevelType w:val="hybridMultilevel"/>
     <w:tmpl w:val="757C8F88"/>
@@ -5498,7 +4396,7 @@
       </w:rPr>
     </w:lvl>
   </w:abstractNum>
-  <w:abstractNum w:abstractNumId="12">
+  <w:abstractNum w:abstractNumId="15">
     <w:nsid w:val="2DE32A12"/>
     <w:multiLevelType w:val="multilevel"/>
     <w:tmpl w:val="0409001F"/>
@@ -5584,7 +4482,7 @@
       </w:pPr>
     </w:lvl>
   </w:abstractNum>
-  <w:abstractNum w:abstractNumId="13">
+  <w:abstractNum w:abstractNumId="16">
     <w:nsid w:val="31182FBD"/>
     <w:multiLevelType w:val="hybridMultilevel"/>
     <w:tmpl w:val="A4D4F3CC"/>
@@ -5673,7 +4571,7 @@
       </w:pPr>
     </w:lvl>
   </w:abstractNum>
-  <w:abstractNum w:abstractNumId="14">
+  <w:abstractNum w:abstractNumId="17">
     <w:nsid w:val="352E69CE"/>
     <w:multiLevelType w:val="hybridMultilevel"/>
     <w:tmpl w:val="BC246390"/>
@@ -5762,7 +4660,7 @@
       </w:pPr>
     </w:lvl>
   </w:abstractNum>
-  <w:abstractNum w:abstractNumId="15">
+  <w:abstractNum w:abstractNumId="18">
     <w:nsid w:val="36285950"/>
     <w:multiLevelType w:val="hybridMultilevel"/>
     <w:tmpl w:val="FADEDF2C"/>
@@ -5875,7 +4773,7 @@
       </w:rPr>
     </w:lvl>
   </w:abstractNum>
-  <w:abstractNum w:abstractNumId="16">
+  <w:abstractNum w:abstractNumId="19">
     <w:nsid w:val="3BE8724D"/>
     <w:multiLevelType w:val="hybridMultilevel"/>
     <w:tmpl w:val="70002D66"/>
@@ -5988,7 +4886,7 @@
       </w:rPr>
     </w:lvl>
   </w:abstractNum>
-  <w:abstractNum w:abstractNumId="17">
+  <w:abstractNum w:abstractNumId="20">
     <w:nsid w:val="43875A62"/>
     <w:multiLevelType w:val="hybridMultilevel"/>
     <w:tmpl w:val="57E44C20"/>
@@ -6101,7 +4999,7 @@
       </w:rPr>
     </w:lvl>
   </w:abstractNum>
-  <w:abstractNum w:abstractNumId="18">
+  <w:abstractNum w:abstractNumId="21">
     <w:nsid w:val="43BD72D9"/>
     <w:multiLevelType w:val="hybridMultilevel"/>
     <w:tmpl w:val="F0CAFEE2"/>
@@ -6190,7 +5088,7 @@
       </w:pPr>
     </w:lvl>
   </w:abstractNum>
-  <w:abstractNum w:abstractNumId="19">
+  <w:abstractNum w:abstractNumId="22">
     <w:nsid w:val="554F71BC"/>
     <w:multiLevelType w:val="hybridMultilevel"/>
     <w:tmpl w:val="BC246390"/>
@@ -6279,7 +5177,7 @@
       </w:pPr>
     </w:lvl>
   </w:abstractNum>
-  <w:abstractNum w:abstractNumId="20">
+  <w:abstractNum w:abstractNumId="23">
     <w:nsid w:val="5B662F23"/>
     <w:multiLevelType w:val="hybridMultilevel"/>
     <w:tmpl w:val="0464AA78"/>
@@ -6392,7 +5290,7 @@
       </w:rPr>
     </w:lvl>
   </w:abstractNum>
-  <w:abstractNum w:abstractNumId="21">
+  <w:abstractNum w:abstractNumId="24">
     <w:nsid w:val="5B98118C"/>
     <w:multiLevelType w:val="hybridMultilevel"/>
     <w:tmpl w:val="9F32C116"/>
@@ -6505,7 +5403,7 @@
       </w:rPr>
     </w:lvl>
   </w:abstractNum>
-  <w:abstractNum w:abstractNumId="22">
+  <w:abstractNum w:abstractNumId="25">
     <w:nsid w:val="60415BA2"/>
     <w:multiLevelType w:val="hybridMultilevel"/>
     <w:tmpl w:val="3E2A2A3E"/>
@@ -6618,7 +5516,7 @@
       </w:rPr>
     </w:lvl>
   </w:abstractNum>
-  <w:abstractNum w:abstractNumId="23">
+  <w:abstractNum w:abstractNumId="26">
     <w:nsid w:val="670E4DB9"/>
     <w:multiLevelType w:val="multilevel"/>
     <w:tmpl w:val="6C1CDF98"/>
@@ -6704,7 +5602,7 @@
       </w:pPr>
     </w:lvl>
   </w:abstractNum>
-  <w:abstractNum w:abstractNumId="24">
+  <w:abstractNum w:abstractNumId="27">
     <w:nsid w:val="6B520032"/>
     <w:multiLevelType w:val="hybridMultilevel"/>
     <w:tmpl w:val="DA9C1E18"/>
@@ -6794,7 +5692,7 @@
       </w:pPr>
     </w:lvl>
   </w:abstractNum>
-  <w:abstractNum w:abstractNumId="25">
+  <w:abstractNum w:abstractNumId="28">
     <w:nsid w:val="6E620640"/>
     <w:multiLevelType w:val="multilevel"/>
     <w:tmpl w:val="0082BF22"/>
@@ -6889,7 +5787,7 @@
       </w:pPr>
     </w:lvl>
   </w:abstractNum>
-  <w:abstractNum w:abstractNumId="26">
+  <w:abstractNum w:abstractNumId="29">
     <w:nsid w:val="753E0E98"/>
     <w:multiLevelType w:val="hybridMultilevel"/>
     <w:tmpl w:val="3370A55A"/>
@@ -7003,85 +5901,109 @@
     </w:lvl>
   </w:abstractNum>
   <w:num w:numId="1">
+    <w:abstractNumId w:val="9"/>
+  </w:num>
+  <w:num w:numId="2">
+    <w:abstractNumId w:val="6"/>
+  </w:num>
+  <w:num w:numId="3">
+    <w:abstractNumId w:val="15"/>
+  </w:num>
+  <w:num w:numId="4">
+    <w:abstractNumId w:val="26"/>
+  </w:num>
+  <w:num w:numId="5">
+    <w:abstractNumId w:val="28"/>
+  </w:num>
+  <w:num w:numId="6">
+    <w:abstractNumId w:val="18"/>
+  </w:num>
+  <w:num w:numId="7">
+    <w:abstractNumId w:val="23"/>
+  </w:num>
+  <w:num w:numId="8">
+    <w:abstractNumId w:val="11"/>
+  </w:num>
+  <w:num w:numId="9">
+    <w:abstractNumId w:val="25"/>
+  </w:num>
+  <w:num w:numId="10">
+    <w:abstractNumId w:val="5"/>
+  </w:num>
+  <w:num w:numId="11">
+    <w:abstractNumId w:val="27"/>
+  </w:num>
+  <w:num w:numId="12">
     <w:abstractNumId w:val="7"/>
   </w:num>
-  <w:num w:numId="2">
+  <w:num w:numId="13">
     <w:abstractNumId w:val="4"/>
   </w:num>
-  <w:num w:numId="3">
-    <w:abstractNumId w:val="12"/>
+  <w:num w:numId="14">
+    <w:abstractNumId w:val="17"/>
   </w:num>
-  <w:num w:numId="4">
-    <w:abstractNumId w:val="23"/>
+  <w:num w:numId="15">
+    <w:abstractNumId w:val="22"/>
   </w:num>
-  <w:num w:numId="5">
-    <w:abstractNumId w:val="25"/>
-  </w:num>
-  <w:num w:numId="6">
-    <w:abstractNumId w:val="15"/>
-  </w:num>
-  <w:num w:numId="7">
+  <w:num w:numId="16">
     <w:abstractNumId w:val="20"/>
   </w:num>
-  <w:num w:numId="8">
-    <w:abstractNumId w:val="9"/>
-  </w:num>
-  <w:num w:numId="9">
-    <w:abstractNumId w:val="22"/>
-  </w:num>
-  <w:num w:numId="10">
+  <w:num w:numId="17">
     <w:abstractNumId w:val="3"/>
   </w:num>
-  <w:num w:numId="11">
+  <w:num w:numId="18">
+    <w:abstractNumId w:val="19"/>
+  </w:num>
+  <w:num w:numId="19">
+    <w:abstractNumId w:val="21"/>
+  </w:num>
+  <w:num w:numId="20">
+    <w:abstractNumId w:val="8"/>
+  </w:num>
+  <w:num w:numId="21">
     <w:abstractNumId w:val="24"/>
   </w:num>
-  <w:num w:numId="12">
-    <w:abstractNumId w:val="5"/>
-  </w:num>
-  <w:num w:numId="13">
-    <w:abstractNumId w:val="2"/>
-  </w:num>
-  <w:num w:numId="14">
+  <w:num w:numId="22">
     <w:abstractNumId w:val="14"/>
   </w:num>
-  <w:num w:numId="15">
-    <w:abstractNumId w:val="19"/>
-  </w:num>
-  <w:num w:numId="16">
-    <w:abstractNumId w:val="17"/>
-  </w:num>
-  <w:num w:numId="17">
-    <w:abstractNumId w:val="1"/>
-  </w:num>
-  <w:num w:numId="18">
-    <w:abstractNumId w:val="16"/>
-  </w:num>
-  <w:num w:numId="19">
-    <w:abstractNumId w:val="18"/>
-  </w:num>
-  <w:num w:numId="20">
-    <w:abstractNumId w:val="6"/>
-  </w:num>
-  <w:num w:numId="21">
-    <w:abstractNumId w:val="21"/>
-  </w:num>
-  <w:num w:numId="22">
-    <w:abstractNumId w:val="11"/>
-  </w:num>
   <w:num w:numId="23">
-    <w:abstractNumId w:val="26"/>
+    <w:abstractNumId w:val="29"/>
   </w:num>
   <w:num w:numId="24">
-    <w:abstractNumId w:val="10"/>
+    <w:abstractNumId w:val="13"/>
   </w:num>
   <w:num w:numId="25">
-    <w:abstractNumId w:val="8"/>
+    <w:abstractNumId w:val="10"/>
   </w:num>
   <w:num w:numId="26">
     <w:abstractNumId w:val="0"/>
   </w:num>
   <w:num w:numId="27">
-    <w:abstractNumId w:val="13"/>
+    <w:abstractNumId w:val="16"/>
+  </w:num>
+  <w:num w:numId="28">
+    <w:abstractNumId w:val="12"/>
+  </w:num>
+  <w:num w:numId="29">
+    <w:abstractNumId w:val="1"/>
+  </w:num>
+  <w:num w:numId="30">
+    <w:abstractNumId w:val="2"/>
+  </w:num>
+  <w:num w:numId="31">
+    <w:abstractNumId w:val="28"/>
+    <w:lvlOverride w:ilvl="0">
+      <w:startOverride w:val="2"/>
+    </w:lvlOverride>
+    <w:lvlOverride w:ilvl="1">
+      <w:startOverride w:val="2"/>
+    </w:lvlOverride>
+    <w:lvlOverride w:ilvl="2">
+      <w:startOverride w:val="2"/>
+    </w:lvlOverride>
+    <w:lvlOverride w:ilvl="3">
+      <w:startOverride w:val="1"/>
+    </w:lvlOverride>
   </w:num>
 </w:numbering>
 </file>

</xml_diff>